<commit_message>
commit report 1 - 6
</commit_message>
<xml_diff>
--- a/WIP/Deliverables/Report 1/DDL_Progress Report 1_v1.0_EN.docx
+++ b/WIP/Deliverables/Report 1/DDL_Progress Report 1_v1.0_EN.docx
@@ -21644,7 +21644,7 @@
                       </mc:Choice>
                       <mc:Fallback>
                         <w:pict>
-                          <v:group w14:anchorId="1305EB42" id="Canvas 93" o:spid="_x0000_s1026" editas="canvas" style="position:absolute;margin-left:-151.25pt;margin-top:-5.45pt;width:244.45pt;height:50.25pt;z-index:251659264" coordsize="31045,6381" o:gfxdata="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">
+                          <v:group w14:anchorId="3C882D97" id="Canvas 93" o:spid="_x0000_s1026" editas="canvas" style="position:absolute;margin-left:-151.25pt;margin-top:-5.45pt;width:244.45pt;height:50.25pt;z-index:251659264" coordsize="31045,6381" o:gfxdata="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">
                             <v:shapetype id="_x0000_t75" coordsize="21600,21600" o:spt="75" o:preferrelative="t" path="m@4@5l@4@11@9@11@9@5xe" filled="f" stroked="f">
                               <v:stroke joinstyle="miter"/>
                               <v:formulas>
@@ -22030,14 +22030,12 @@
               <w:pStyle w:val="Bang"/>
               <w:cnfStyle w:val="000000000000" w:firstRow="0" w:lastRow="0" w:firstColumn="0" w:lastColumn="0" w:oddVBand="0" w:evenVBand="0" w:oddHBand="0" w:evenHBand="0" w:firstRowFirstColumn="0" w:firstRowLastColumn="0" w:lastRowFirstColumn="0" w:lastRowLastColumn="0"/>
               <w:rPr>
-                <w:color w:val="0D0D0D" w:themeColor="text1" w:themeTint="F2"/>
                 <w:lang w:eastAsia="ja-JP"/>
               </w:rPr>
             </w:pPr>
             <w:r>
               <w:rPr>
                 <w:rFonts w:hint="eastAsia"/>
-                <w:color w:val="0D0D0D" w:themeColor="text1" w:themeTint="F2"/>
                 <w:lang w:eastAsia="ja-JP"/>
               </w:rPr>
               <w:t>Dandelion</w:t>
@@ -22081,14 +22079,12 @@
               <w:pStyle w:val="Bang"/>
               <w:cnfStyle w:val="000000000000" w:firstRow="0" w:lastRow="0" w:firstColumn="0" w:lastColumn="0" w:oddVBand="0" w:evenVBand="0" w:oddHBand="0" w:evenHBand="0" w:firstRowFirstColumn="0" w:firstRowLastColumn="0" w:lastRowFirstColumn="0" w:lastRowLastColumn="0"/>
               <w:rPr>
-                <w:color w:val="0D0D0D" w:themeColor="text1" w:themeTint="F2"/>
                 <w:lang w:eastAsia="ja-JP"/>
               </w:rPr>
             </w:pPr>
             <w:r>
               <w:rPr>
                 <w:rFonts w:hint="eastAsia"/>
-                <w:color w:val="0D0D0D" w:themeColor="text1" w:themeTint="F2"/>
                 <w:lang w:eastAsia="ja-JP"/>
               </w:rPr>
               <w:t>DDL</w:t>
@@ -22137,14 +22133,12 @@
               <w:pStyle w:val="Bang"/>
               <w:cnfStyle w:val="000000100000" w:firstRow="0" w:lastRow="0" w:firstColumn="0" w:lastColumn="0" w:oddVBand="0" w:evenVBand="0" w:oddHBand="1" w:evenHBand="0" w:firstRowFirstColumn="0" w:firstRowLastColumn="0" w:lastRowFirstColumn="0" w:lastRowLastColumn="0"/>
               <w:rPr>
-                <w:color w:val="0D0D0D" w:themeColor="text1" w:themeTint="F2"/>
                 <w:lang w:eastAsia="ja-JP"/>
               </w:rPr>
             </w:pPr>
             <w:r>
               <w:rPr>
                 <w:rFonts w:hint="eastAsia"/>
-                <w:color w:val="0D0D0D" w:themeColor="text1" w:themeTint="F2"/>
                 <w:lang w:eastAsia="ja-JP"/>
               </w:rPr>
               <w:t xml:space="preserve">Cao </w:t>
@@ -22153,7 +22147,6 @@
             <w:r>
               <w:rPr>
                 <w:rFonts w:hint="eastAsia"/>
-                <w:color w:val="0D0D0D" w:themeColor="text1" w:themeTint="F2"/>
                 <w:lang w:eastAsia="ja-JP"/>
               </w:rPr>
               <w:t>Thị</w:t>
@@ -22162,7 +22155,6 @@
             <w:r>
               <w:rPr>
                 <w:rFonts w:hint="eastAsia"/>
-                <w:color w:val="0D0D0D" w:themeColor="text1" w:themeTint="F2"/>
                 <w:lang w:eastAsia="ja-JP"/>
               </w:rPr>
               <w:t xml:space="preserve"> </w:t>
@@ -22171,7 +22163,6 @@
             <w:r>
               <w:rPr>
                 <w:rFonts w:hint="eastAsia"/>
-                <w:color w:val="0D0D0D" w:themeColor="text1" w:themeTint="F2"/>
                 <w:lang w:eastAsia="ja-JP"/>
               </w:rPr>
               <w:t>Phương</w:t>
@@ -22180,7 +22171,6 @@
             <w:r>
               <w:rPr>
                 <w:rFonts w:hint="eastAsia"/>
-                <w:color w:val="0D0D0D" w:themeColor="text1" w:themeTint="F2"/>
                 <w:lang w:eastAsia="ja-JP"/>
               </w:rPr>
               <w:t xml:space="preserve"> Mai</w:t>
@@ -22224,14 +22214,12 @@
               <w:pStyle w:val="Bang"/>
               <w:cnfStyle w:val="000000100000" w:firstRow="0" w:lastRow="0" w:firstColumn="0" w:lastColumn="0" w:oddVBand="0" w:evenVBand="0" w:oddHBand="1" w:evenHBand="0" w:firstRowFirstColumn="0" w:firstRowLastColumn="0" w:lastRowFirstColumn="0" w:lastRowLastColumn="0"/>
               <w:rPr>
-                <w:color w:val="0D0D0D" w:themeColor="text1" w:themeTint="F2"/>
                 <w:lang w:eastAsia="ja-JP"/>
               </w:rPr>
             </w:pPr>
             <w:r>
               <w:rPr>
                 <w:rFonts w:hint="eastAsia"/>
-                <w:color w:val="0D0D0D" w:themeColor="text1" w:themeTint="F2"/>
                 <w:lang w:eastAsia="ja-JP"/>
               </w:rPr>
               <w:t>Lưu Ngọc Mạnh</w:t>
@@ -22275,15 +22263,10 @@
           <w:p>
             <w:pPr>
               <w:pStyle w:val="Bang"/>
-              <w:jc w:val="right"/>
               <w:cnfStyle w:val="000000000000" w:firstRow="0" w:lastRow="0" w:firstColumn="0" w:lastColumn="0" w:oddVBand="0" w:evenVBand="0" w:oddHBand="0" w:evenHBand="0" w:firstRowFirstColumn="0" w:firstRowLastColumn="0" w:lastRowFirstColumn="0" w:lastRowLastColumn="0"/>
-              <w:rPr>
-                <w:color w:val="0D0D0D" w:themeColor="text1" w:themeTint="F2"/>
-              </w:rPr>
             </w:pPr>
             <w:r>
               <w:rPr>
-                <w:color w:val="0D0D0D" w:themeColor="text1" w:themeTint="F2"/>
                 <w:lang w:eastAsia="ja-JP"/>
               </w:rPr>
               <w:t>2</w:t>
@@ -22291,7 +22274,6 @@
             <w:r>
               <w:rPr>
                 <w:rFonts w:hint="eastAsia"/>
-                <w:color w:val="0D0D0D" w:themeColor="text1" w:themeTint="F2"/>
                 <w:lang w:eastAsia="ja-JP"/>
               </w:rPr>
               <w:t>2</w:t>
@@ -22299,21 +22281,18 @@
             <w:r>
               <w:rPr>
                 <w:rFonts w:hint="eastAsia"/>
-                <w:color w:val="0D0D0D" w:themeColor="text1" w:themeTint="F2"/>
                 <w:lang w:eastAsia="ja-JP"/>
               </w:rPr>
               <w:t>-09</w:t>
             </w:r>
             <w:r>
               <w:rPr>
-                <w:color w:val="0D0D0D" w:themeColor="text1" w:themeTint="F2"/>
                 <w:lang w:eastAsia="ja-JP"/>
               </w:rPr>
               <w:t>-201</w:t>
             </w:r>
             <w:r>
               <w:rPr>
-                <w:color w:val="0D0D0D" w:themeColor="text1" w:themeTint="F2"/>
                 <w:lang w:eastAsia="ja-JP"/>
               </w:rPr>
               <w:t>5</w:t>
@@ -22357,14 +22336,8 @@
             <w:pPr>
               <w:pStyle w:val="Bang"/>
               <w:cnfStyle w:val="000000000000" w:firstRow="0" w:lastRow="0" w:firstColumn="0" w:lastColumn="0" w:oddVBand="0" w:evenVBand="0" w:oddHBand="0" w:evenHBand="0" w:firstRowFirstColumn="0" w:firstRowLastColumn="0" w:lastRowFirstColumn="0" w:lastRowLastColumn="0"/>
-              <w:rPr>
-                <w:color w:val="0D0D0D" w:themeColor="text1" w:themeTint="F2"/>
-              </w:rPr>
             </w:pPr>
             <w:r>
-              <w:rPr>
-                <w:color w:val="0D0D0D" w:themeColor="text1" w:themeTint="F2"/>
-              </w:rPr>
               <w:t>Supervisor</w:t>
             </w:r>
           </w:p>
@@ -22419,29 +22392,20 @@
           <w:p>
             <w:pPr>
               <w:pStyle w:val="Bang"/>
-              <w:jc w:val="right"/>
               <w:cnfStyle w:val="000000100000" w:firstRow="0" w:lastRow="0" w:firstColumn="0" w:lastColumn="0" w:oddVBand="0" w:evenVBand="0" w:oddHBand="1" w:evenHBand="0" w:firstRowFirstColumn="0" w:firstRowLastColumn="0" w:lastRowFirstColumn="0" w:lastRowLastColumn="0"/>
-              <w:rPr>
-                <w:color w:val="0D0D0D" w:themeColor="text1" w:themeTint="F2"/>
-              </w:rPr>
             </w:pPr>
             <w:r>
               <w:rPr>
                 <w:rFonts w:hint="eastAsia"/>
-                <w:color w:val="0D0D0D" w:themeColor="text1" w:themeTint="F2"/>
                 <w:lang w:eastAsia="ja-JP"/>
               </w:rPr>
               <w:t>07-09-2015</w:t>
             </w:r>
             <w:r>
-              <w:rPr>
-                <w:color w:val="0D0D0D" w:themeColor="text1" w:themeTint="F2"/>
-              </w:rPr>
               <w:t xml:space="preserve"> – </w:t>
             </w:r>
             <w:r>
               <w:rPr>
-                <w:color w:val="0D0D0D" w:themeColor="text1" w:themeTint="F2"/>
                 <w:lang w:eastAsia="ja-JP"/>
               </w:rPr>
               <w:t>2</w:t>
@@ -22449,14 +22413,12 @@
             <w:r>
               <w:rPr>
                 <w:rFonts w:hint="eastAsia"/>
-                <w:color w:val="0D0D0D" w:themeColor="text1" w:themeTint="F2"/>
                 <w:lang w:eastAsia="ja-JP"/>
               </w:rPr>
               <w:t>2</w:t>
             </w:r>
             <w:r>
               <w:rPr>
-                <w:color w:val="0D0D0D" w:themeColor="text1" w:themeTint="F2"/>
                 <w:lang w:eastAsia="ja-JP"/>
               </w:rPr>
               <w:t>-0</w:t>
@@ -22464,15 +22426,11 @@
             <w:r>
               <w:rPr>
                 <w:rFonts w:hint="eastAsia"/>
-                <w:color w:val="0D0D0D" w:themeColor="text1" w:themeTint="F2"/>
                 <w:lang w:eastAsia="ja-JP"/>
               </w:rPr>
               <w:t>9</w:t>
             </w:r>
             <w:r>
-              <w:rPr>
-                <w:color w:val="0D0D0D" w:themeColor="text1" w:themeTint="F2"/>
-              </w:rPr>
               <w:t>-2015</w:t>
             </w:r>
           </w:p>
@@ -22511,36 +22469,21 @@
             <w:pPr>
               <w:pStyle w:val="Bang"/>
               <w:cnfStyle w:val="000000100000" w:firstRow="0" w:lastRow="0" w:firstColumn="0" w:lastColumn="0" w:oddVBand="0" w:evenVBand="0" w:oddHBand="1" w:evenHBand="0" w:firstRowFirstColumn="0" w:firstRowLastColumn="0" w:lastRowFirstColumn="0" w:lastRowLastColumn="0"/>
-              <w:rPr>
-                <w:color w:val="0D0D0D" w:themeColor="text1" w:themeTint="F2"/>
-              </w:rPr>
             </w:pPr>
             <w:proofErr w:type="spellStart"/>
             <w:r>
-              <w:rPr>
-                <w:color w:val="0D0D0D" w:themeColor="text1" w:themeTint="F2"/>
-              </w:rPr>
               <w:t>Nguyễn</w:t>
             </w:r>
             <w:proofErr w:type="spellEnd"/>
             <w:r>
-              <w:rPr>
-                <w:color w:val="0D0D0D" w:themeColor="text1" w:themeTint="F2"/>
-              </w:rPr>
               <w:t xml:space="preserve"> </w:t>
             </w:r>
             <w:proofErr w:type="spellStart"/>
             <w:r>
-              <w:rPr>
-                <w:color w:val="0D0D0D" w:themeColor="text1" w:themeTint="F2"/>
-              </w:rPr>
               <w:t>Văn</w:t>
             </w:r>
             <w:proofErr w:type="spellEnd"/>
             <w:r>
-              <w:rPr>
-                <w:color w:val="0D0D0D" w:themeColor="text1" w:themeTint="F2"/>
-              </w:rPr>
               <w:t xml:space="preserve"> Sang</w:t>
             </w:r>
           </w:p>
@@ -22690,8 +22633,9 @@
           <w:p>
             <w:pPr>
               <w:pStyle w:val="bang0"/>
-              <w:jc w:val="right"/>
             </w:pPr>
+            <w:bookmarkStart w:id="0" w:name="_GoBack"/>
+            <w:bookmarkEnd w:id="0"/>
             <w:r>
               <w:t>07-09-2015</w:t>
             </w:r>
@@ -22709,9 +22653,6 @@
           <w:p>
             <w:pPr>
               <w:pStyle w:val="Bang"/>
-              <w:rPr>
-                <w:color w:val="0D0D0D" w:themeColor="text1" w:themeTint="F2"/>
-              </w:rPr>
             </w:pPr>
           </w:p>
         </w:tc>
@@ -22755,13 +22696,12 @@
           <w:p>
             <w:pPr>
               <w:pStyle w:val="Bang"/>
-              <w:jc w:val="right"/>
               <w:rPr>
                 <w:color w:val="0D0D0D" w:themeColor="text1" w:themeTint="F2"/>
               </w:rPr>
             </w:pPr>
             <w:r>
-              <w:t>25-12</w:t>
+              <w:t>22-09</w:t>
             </w:r>
             <w:r>
               <w:t>-2015</w:t>
@@ -22782,9 +22722,6 @@
           <w:p>
             <w:pPr>
               <w:pStyle w:val="Bang"/>
-              <w:rPr>
-                <w:color w:val="0D0D0D" w:themeColor="text1" w:themeTint="F2"/>
-              </w:rPr>
             </w:pPr>
           </w:p>
         </w:tc>
@@ -22823,20 +22760,11 @@
           <w:p>
             <w:pPr>
               <w:pStyle w:val="Bang"/>
-              <w:rPr>
-                <w:color w:val="0D0D0D" w:themeColor="text1" w:themeTint="F2"/>
-              </w:rPr>
             </w:pPr>
             <w:r>
-              <w:rPr>
-                <w:color w:val="0D0D0D" w:themeColor="text1" w:themeTint="F2"/>
-              </w:rPr>
               <w:t>6</w:t>
             </w:r>
             <w:r>
-              <w:rPr>
-                <w:color w:val="0D0D0D" w:themeColor="text1" w:themeTint="F2"/>
-              </w:rPr>
               <w:t xml:space="preserve"> members</w:t>
             </w:r>
           </w:p>
@@ -22854,43 +22782,27 @@
             <w:pPr>
               <w:pStyle w:val="Bang"/>
               <w:rPr>
-                <w:color w:val="000000"/>
                 <w:lang w:eastAsia="ja-JP"/>
               </w:rPr>
             </w:pPr>
             <w:proofErr w:type="spellStart"/>
             <w:r>
-              <w:rPr>
-                <w:color w:val="000000"/>
-              </w:rPr>
               <w:t>Vũ</w:t>
             </w:r>
             <w:proofErr w:type="spellEnd"/>
             <w:r>
-              <w:rPr>
-                <w:color w:val="000000"/>
-              </w:rPr>
               <w:t xml:space="preserve"> </w:t>
             </w:r>
             <w:proofErr w:type="spellStart"/>
             <w:r>
-              <w:rPr>
-                <w:color w:val="000000"/>
-              </w:rPr>
               <w:t>Công</w:t>
             </w:r>
             <w:proofErr w:type="spellEnd"/>
             <w:r>
-              <w:rPr>
-                <w:color w:val="000000"/>
-              </w:rPr>
               <w:t xml:space="preserve"> </w:t>
             </w:r>
             <w:proofErr w:type="spellStart"/>
             <w:r>
-              <w:rPr>
-                <w:color w:val="000000"/>
-              </w:rPr>
               <w:t>Chính</w:t>
             </w:r>
             <w:proofErr w:type="spellEnd"/>
@@ -22899,14 +22811,10 @@
             <w:pPr>
               <w:pStyle w:val="Bang"/>
               <w:rPr>
-                <w:color w:val="000000"/>
                 <w:lang w:eastAsia="ja-JP"/>
               </w:rPr>
             </w:pPr>
             <w:r>
-              <w:rPr>
-                <w:color w:val="000000"/>
-              </w:rPr>
               <w:t>Lưu Ngọc Mạnh</w:t>
             </w:r>
           </w:p>
@@ -22914,29 +22822,19 @@
             <w:pPr>
               <w:pStyle w:val="Bang"/>
               <w:rPr>
-                <w:color w:val="000000"/>
                 <w:lang w:eastAsia="ja-JP"/>
               </w:rPr>
             </w:pPr>
             <w:proofErr w:type="spellStart"/>
             <w:r>
-              <w:rPr>
-                <w:color w:val="000000"/>
-              </w:rPr>
               <w:t>Nguyễn</w:t>
             </w:r>
             <w:proofErr w:type="spellEnd"/>
             <w:r>
-              <w:rPr>
-                <w:color w:val="000000"/>
-              </w:rPr>
               <w:t xml:space="preserve"> Minh </w:t>
             </w:r>
             <w:proofErr w:type="spellStart"/>
             <w:r>
-              <w:rPr>
-                <w:color w:val="000000"/>
-              </w:rPr>
               <w:t>Huy</w:t>
             </w:r>
             <w:proofErr w:type="spellEnd"/>
@@ -22945,43 +22843,27 @@
             <w:pPr>
               <w:pStyle w:val="Bang"/>
               <w:rPr>
-                <w:color w:val="000000"/>
                 <w:lang w:eastAsia="ja-JP"/>
               </w:rPr>
             </w:pPr>
             <w:proofErr w:type="spellStart"/>
             <w:r>
-              <w:rPr>
-                <w:color w:val="000000"/>
-              </w:rPr>
               <w:t>Dương</w:t>
             </w:r>
             <w:proofErr w:type="spellEnd"/>
             <w:r>
-              <w:rPr>
-                <w:color w:val="000000"/>
-              </w:rPr>
               <w:t xml:space="preserve"> </w:t>
             </w:r>
             <w:proofErr w:type="spellStart"/>
             <w:r>
-              <w:rPr>
-                <w:color w:val="000000"/>
-              </w:rPr>
               <w:t>Đức</w:t>
             </w:r>
             <w:proofErr w:type="spellEnd"/>
             <w:r>
-              <w:rPr>
-                <w:color w:val="000000"/>
-              </w:rPr>
               <w:t xml:space="preserve"> </w:t>
             </w:r>
             <w:proofErr w:type="spellStart"/>
             <w:r>
-              <w:rPr>
-                <w:color w:val="000000"/>
-              </w:rPr>
               <w:t>Anh</w:t>
             </w:r>
             <w:proofErr w:type="spellEnd"/>
@@ -22990,29 +22872,19 @@
             <w:pPr>
               <w:pStyle w:val="Bang"/>
               <w:rPr>
-                <w:color w:val="000000"/>
                 <w:lang w:eastAsia="ja-JP"/>
               </w:rPr>
             </w:pPr>
             <w:proofErr w:type="spellStart"/>
             <w:r>
-              <w:rPr>
-                <w:color w:val="000000"/>
-              </w:rPr>
               <w:t>Vũ</w:t>
             </w:r>
             <w:proofErr w:type="spellEnd"/>
             <w:r>
-              <w:rPr>
-                <w:color w:val="000000"/>
-              </w:rPr>
               <w:t xml:space="preserve"> Ngọc </w:t>
             </w:r>
             <w:proofErr w:type="spellStart"/>
             <w:r>
-              <w:rPr>
-                <w:color w:val="000000"/>
-              </w:rPr>
               <w:t>Trung</w:t>
             </w:r>
             <w:proofErr w:type="spellEnd"/>
@@ -23026,37 +22898,22 @@
               </w:rPr>
             </w:pPr>
             <w:r>
-              <w:rPr>
-                <w:color w:val="000000"/>
-              </w:rPr>
               <w:t xml:space="preserve">Cao </w:t>
             </w:r>
             <w:proofErr w:type="spellStart"/>
             <w:r>
-              <w:rPr>
-                <w:color w:val="000000"/>
-              </w:rPr>
               <w:t>Thị</w:t>
             </w:r>
             <w:proofErr w:type="spellEnd"/>
             <w:r>
-              <w:rPr>
-                <w:color w:val="000000"/>
-              </w:rPr>
               <w:t xml:space="preserve"> </w:t>
             </w:r>
             <w:proofErr w:type="spellStart"/>
             <w:r>
-              <w:rPr>
-                <w:color w:val="000000"/>
-              </w:rPr>
               <w:t>Phương</w:t>
             </w:r>
             <w:proofErr w:type="spellEnd"/>
             <w:r>
-              <w:rPr>
-                <w:color w:val="000000"/>
-              </w:rPr>
               <w:t xml:space="preserve"> Mai</w:t>
             </w:r>
           </w:p>
@@ -23101,17 +22958,11 @@
           <w:p>
             <w:pPr>
               <w:pStyle w:val="Bang"/>
-              <w:rPr>
-                <w:color w:val="0D0D0D" w:themeColor="text1" w:themeTint="F2"/>
-              </w:rPr>
             </w:pPr>
             <w:r>
-              <w:t>480</w:t>
+              <w:t>360</w:t>
             </w:r>
             <w:r>
-              <w:rPr>
-                <w:color w:val="0D0D0D" w:themeColor="text1" w:themeTint="F2"/>
-              </w:rPr>
               <w:t xml:space="preserve"> person day</w:t>
             </w:r>
           </w:p>
@@ -23130,34 +22981,21 @@
           <w:p>
             <w:pPr>
               <w:pStyle w:val="Bang"/>
-              <w:rPr>
-                <w:color w:val="0D0D0D" w:themeColor="text1" w:themeTint="F2"/>
-              </w:rPr>
             </w:pPr>
             <w:r>
-              <w:rPr>
-                <w:color w:val="0D0D0D" w:themeColor="text1" w:themeTint="F2"/>
-              </w:rPr>
               <w:t xml:space="preserve">1 </w:t>
             </w:r>
             <w:r>
-              <w:rPr>
-                <w:color w:val="0D0D0D" w:themeColor="text1" w:themeTint="F2"/>
-              </w:rPr>
               <w:t xml:space="preserve">person </w:t>
             </w:r>
             <w:r>
               <w:rPr>
                 <w:rFonts w:hint="eastAsia"/>
-                <w:color w:val="0D0D0D" w:themeColor="text1" w:themeTint="F2"/>
                 <w:lang w:eastAsia="ja-JP"/>
               </w:rPr>
               <w:t xml:space="preserve"> </w:t>
             </w:r>
             <w:r>
-              <w:rPr>
-                <w:color w:val="0D0D0D" w:themeColor="text1" w:themeTint="F2"/>
-              </w:rPr>
               <w:t>day = 5 hours</w:t>
             </w:r>
           </w:p>
@@ -23198,12 +23036,11 @@
             <w:pPr>
               <w:pStyle w:val="Bang"/>
               <w:rPr>
-                <w:color w:val="0D0D0D" w:themeColor="text1" w:themeTint="F2"/>
                 <w:lang w:eastAsia="ja-JP"/>
               </w:rPr>
             </w:pPr>
             <w:r>
-              <w:t>480</w:t>
+              <w:t>360</w:t>
             </w:r>
             <w:r>
               <w:rPr>
@@ -23213,9 +23050,6 @@
               <w:t xml:space="preserve"> </w:t>
             </w:r>
             <w:r>
-              <w:rPr>
-                <w:color w:val="0D0D0D" w:themeColor="text1" w:themeTint="F2"/>
-              </w:rPr>
               <w:t>person day</w:t>
             </w:r>
           </w:p>
@@ -23232,28 +23066,18 @@
           <w:p>
             <w:pPr>
               <w:pStyle w:val="Bang"/>
-              <w:rPr>
-                <w:color w:val="0D0D0D" w:themeColor="text1" w:themeTint="F2"/>
-              </w:rPr>
             </w:pPr>
             <w:r>
-              <w:rPr>
-                <w:color w:val="0D0D0D" w:themeColor="text1" w:themeTint="F2"/>
-              </w:rPr>
               <w:t xml:space="preserve">1 person </w:t>
             </w:r>
             <w:r>
               <w:rPr>
                 <w:rFonts w:hint="eastAsia"/>
-                <w:color w:val="0D0D0D" w:themeColor="text1" w:themeTint="F2"/>
                 <w:lang w:eastAsia="ja-JP"/>
               </w:rPr>
               <w:t xml:space="preserve"> </w:t>
             </w:r>
             <w:r>
-              <w:rPr>
-                <w:color w:val="0D0D0D" w:themeColor="text1" w:themeTint="F2"/>
-              </w:rPr>
               <w:t>day = 5 hours</w:t>
             </w:r>
           </w:p>
@@ -23298,15 +23122,12 @@
           <w:p>
             <w:pPr>
               <w:pStyle w:val="Bang"/>
-              <w:rPr>
-                <w:color w:val="0D0D0D" w:themeColor="text1" w:themeTint="F2"/>
-              </w:rPr>
             </w:pPr>
             <w:r>
-              <w:rPr>
-                <w:color w:val="0D0D0D" w:themeColor="text1" w:themeTint="F2"/>
-              </w:rPr>
-              <w:t>60 person day</w:t>
+              <w:t>72</w:t>
+            </w:r>
+            <w:r>
+              <w:t xml:space="preserve"> person day</w:t>
             </w:r>
           </w:p>
         </w:tc>
@@ -23324,9 +23145,6 @@
           <w:p>
             <w:pPr>
               <w:pStyle w:val="Bang"/>
-              <w:rPr>
-                <w:color w:val="0D0D0D" w:themeColor="text1" w:themeTint="F2"/>
-              </w:rPr>
             </w:pPr>
           </w:p>
         </w:tc>
@@ -23365,14 +23183,8 @@
           <w:p>
             <w:pPr>
               <w:pStyle w:val="Bang"/>
-              <w:rPr>
-                <w:color w:val="0D0D0D" w:themeColor="text1" w:themeTint="F2"/>
-              </w:rPr>
             </w:pPr>
             <w:r>
-              <w:rPr>
-                <w:color w:val="0D0D0D" w:themeColor="text1" w:themeTint="F2"/>
-              </w:rPr>
               <w:t>None</w:t>
             </w:r>
           </w:p>
@@ -23389,9 +23201,6 @@
           <w:p>
             <w:pPr>
               <w:pStyle w:val="Bang"/>
-              <w:rPr>
-                <w:color w:val="0D0D0D" w:themeColor="text1" w:themeTint="F2"/>
-              </w:rPr>
             </w:pPr>
           </w:p>
         </w:tc>
@@ -23639,9 +23448,9 @@
         <w:gridCol w:w="2694"/>
         <w:gridCol w:w="1984"/>
         <w:gridCol w:w="1418"/>
-        <w:gridCol w:w="1134"/>
-        <w:gridCol w:w="1134"/>
-        <w:gridCol w:w="996"/>
+        <w:gridCol w:w="1032"/>
+        <w:gridCol w:w="900"/>
+        <w:gridCol w:w="1332"/>
       </w:tblGrid>
       <w:tr>
         <w:tc>
@@ -23688,7 +23497,7 @@
         </w:tc>
         <w:tc>
           <w:tcPr>
-            <w:tcW w:w="1134" w:type="dxa"/>
+            <w:tcW w:w="1032" w:type="dxa"/>
             <w:shd w:val="clear" w:color="auto" w:fill="9CC2E5" w:themeFill="accent1" w:themeFillTint="99"/>
           </w:tcPr>
           <w:p>
@@ -23702,7 +23511,7 @@
         </w:tc>
         <w:tc>
           <w:tcPr>
-            <w:tcW w:w="1134" w:type="dxa"/>
+            <w:tcW w:w="900" w:type="dxa"/>
             <w:shd w:val="clear" w:color="auto" w:fill="9CC2E5" w:themeFill="accent1" w:themeFillTint="99"/>
           </w:tcPr>
           <w:p>
@@ -23716,7 +23525,7 @@
         </w:tc>
         <w:tc>
           <w:tcPr>
-            <w:tcW w:w="996" w:type="dxa"/>
+            <w:tcW w:w="1332" w:type="dxa"/>
             <w:shd w:val="clear" w:color="auto" w:fill="9CC2E5" w:themeFill="accent1" w:themeFillTint="99"/>
           </w:tcPr>
           <w:p>
@@ -23738,13 +23547,11 @@
             <w:pPr>
               <w:pStyle w:val="Bang"/>
               <w:rPr>
-                <w:color w:val="0D0D0D" w:themeColor="text1" w:themeTint="F2"/>
                 <w:lang w:eastAsia="ja-JP"/>
               </w:rPr>
             </w:pPr>
             <w:r>
               <w:rPr>
-                <w:color w:val="0D0D0D" w:themeColor="text1" w:themeTint="F2"/>
                 <w:lang w:eastAsia="ja-JP"/>
               </w:rPr>
               <w:t>Prepare project</w:t>
@@ -23758,14 +23565,8 @@
           <w:p>
             <w:pPr>
               <w:pStyle w:val="Bang"/>
-              <w:rPr>
-                <w:color w:val="0D0D0D" w:themeColor="text1" w:themeTint="F2"/>
-              </w:rPr>
             </w:pPr>
             <w:r>
-              <w:rPr>
-                <w:color w:val="0D0D0D" w:themeColor="text1" w:themeTint="F2"/>
-              </w:rPr>
               <w:t>Team member</w:t>
             </w:r>
           </w:p>
@@ -23791,46 +23592,34 @@
         </w:tc>
         <w:tc>
           <w:tcPr>
-            <w:tcW w:w="1134" w:type="dxa"/>
+            <w:tcW w:w="1032" w:type="dxa"/>
           </w:tcPr>
           <w:p>
             <w:pPr>
               <w:pStyle w:val="Bang"/>
-              <w:rPr>
-                <w:color w:val="0D0D0D" w:themeColor="text1" w:themeTint="F2"/>
-              </w:rPr>
             </w:pPr>
             <w:r>
-              <w:rPr>
-                <w:color w:val="0D0D0D" w:themeColor="text1" w:themeTint="F2"/>
-              </w:rPr>
               <w:t>Done</w:t>
             </w:r>
           </w:p>
         </w:tc>
         <w:tc>
           <w:tcPr>
-            <w:tcW w:w="1134" w:type="dxa"/>
+            <w:tcW w:w="900" w:type="dxa"/>
           </w:tcPr>
           <w:p>
             <w:pPr>
               <w:pStyle w:val="Bang"/>
-              <w:rPr>
-                <w:color w:val="0D0D0D" w:themeColor="text1" w:themeTint="F2"/>
-              </w:rPr>
             </w:pPr>
           </w:p>
         </w:tc>
         <w:tc>
           <w:tcPr>
-            <w:tcW w:w="996" w:type="dxa"/>
+            <w:tcW w:w="1332" w:type="dxa"/>
           </w:tcPr>
           <w:p>
             <w:pPr>
               <w:pStyle w:val="Bang"/>
-              <w:rPr>
-                <w:color w:val="0D0D0D" w:themeColor="text1" w:themeTint="F2"/>
-              </w:rPr>
             </w:pPr>
           </w:p>
         </w:tc>
@@ -23865,14 +23654,8 @@
           <w:p>
             <w:pPr>
               <w:pStyle w:val="Bang"/>
-              <w:rPr>
-                <w:color w:val="0D0D0D" w:themeColor="text1" w:themeTint="F2"/>
-              </w:rPr>
             </w:pPr>
             <w:r>
-              <w:rPr>
-                <w:color w:val="0D0D0D" w:themeColor="text1" w:themeTint="F2"/>
-              </w:rPr>
               <w:t>Team member</w:t>
             </w:r>
           </w:p>
@@ -23898,46 +23681,34 @@
         </w:tc>
         <w:tc>
           <w:tcPr>
-            <w:tcW w:w="1134" w:type="dxa"/>
+            <w:tcW w:w="1032" w:type="dxa"/>
           </w:tcPr>
           <w:p>
             <w:pPr>
               <w:pStyle w:val="Bang"/>
-              <w:rPr>
-                <w:color w:val="0D0D0D" w:themeColor="text1" w:themeTint="F2"/>
-              </w:rPr>
             </w:pPr>
             <w:r>
-              <w:rPr>
-                <w:color w:val="0D0D0D" w:themeColor="text1" w:themeTint="F2"/>
-              </w:rPr>
               <w:t>Done</w:t>
             </w:r>
           </w:p>
         </w:tc>
         <w:tc>
           <w:tcPr>
-            <w:tcW w:w="1134" w:type="dxa"/>
+            <w:tcW w:w="900" w:type="dxa"/>
           </w:tcPr>
           <w:p>
             <w:pPr>
               <w:pStyle w:val="Bang"/>
-              <w:rPr>
-                <w:color w:val="0D0D0D" w:themeColor="text1" w:themeTint="F2"/>
-              </w:rPr>
             </w:pPr>
           </w:p>
         </w:tc>
         <w:tc>
           <w:tcPr>
-            <w:tcW w:w="996" w:type="dxa"/>
+            <w:tcW w:w="1332" w:type="dxa"/>
           </w:tcPr>
           <w:p>
             <w:pPr>
               <w:pStyle w:val="Bang"/>
-              <w:rPr>
-                <w:color w:val="0D0D0D" w:themeColor="text1" w:themeTint="F2"/>
-              </w:rPr>
             </w:pPr>
           </w:p>
         </w:tc>
@@ -23950,14 +23721,8 @@
           <w:p>
             <w:pPr>
               <w:pStyle w:val="Bang"/>
-              <w:rPr>
-                <w:color w:val="0D0D0D" w:themeColor="text1" w:themeTint="F2"/>
-              </w:rPr>
             </w:pPr>
             <w:r>
-              <w:rPr>
-                <w:color w:val="0D0D0D" w:themeColor="text1" w:themeTint="F2"/>
-              </w:rPr>
               <w:t>Define system scope</w:t>
             </w:r>
           </w:p>
@@ -23969,14 +23734,8 @@
           <w:p>
             <w:pPr>
               <w:pStyle w:val="Bang"/>
-              <w:rPr>
-                <w:color w:val="0D0D0D" w:themeColor="text1" w:themeTint="F2"/>
-              </w:rPr>
             </w:pPr>
             <w:r>
-              <w:rPr>
-                <w:color w:val="0D0D0D" w:themeColor="text1" w:themeTint="F2"/>
-              </w:rPr>
               <w:t>Team member</w:t>
             </w:r>
           </w:p>
@@ -24002,46 +23761,34 @@
         </w:tc>
         <w:tc>
           <w:tcPr>
-            <w:tcW w:w="1134" w:type="dxa"/>
+            <w:tcW w:w="1032" w:type="dxa"/>
           </w:tcPr>
           <w:p>
             <w:pPr>
               <w:pStyle w:val="Bang"/>
-              <w:rPr>
-                <w:color w:val="0D0D0D" w:themeColor="text1" w:themeTint="F2"/>
-              </w:rPr>
             </w:pPr>
             <w:r>
-              <w:rPr>
-                <w:color w:val="0D0D0D" w:themeColor="text1" w:themeTint="F2"/>
-              </w:rPr>
               <w:t>Done</w:t>
             </w:r>
           </w:p>
         </w:tc>
         <w:tc>
           <w:tcPr>
-            <w:tcW w:w="1134" w:type="dxa"/>
+            <w:tcW w:w="900" w:type="dxa"/>
           </w:tcPr>
           <w:p>
             <w:pPr>
               <w:pStyle w:val="Bang"/>
-              <w:rPr>
-                <w:color w:val="0D0D0D" w:themeColor="text1" w:themeTint="F2"/>
-              </w:rPr>
             </w:pPr>
           </w:p>
         </w:tc>
         <w:tc>
           <w:tcPr>
-            <w:tcW w:w="996" w:type="dxa"/>
+            <w:tcW w:w="1332" w:type="dxa"/>
           </w:tcPr>
           <w:p>
             <w:pPr>
               <w:pStyle w:val="Bang"/>
-              <w:rPr>
-                <w:color w:val="0D0D0D" w:themeColor="text1" w:themeTint="F2"/>
-              </w:rPr>
             </w:pPr>
           </w:p>
         </w:tc>
@@ -24054,14 +23801,8 @@
           <w:p>
             <w:pPr>
               <w:pStyle w:val="Bang"/>
-              <w:rPr>
-                <w:color w:val="0D0D0D" w:themeColor="text1" w:themeTint="F2"/>
-              </w:rPr>
             </w:pPr>
             <w:r>
-              <w:rPr>
-                <w:color w:val="0D0D0D" w:themeColor="text1" w:themeTint="F2"/>
-              </w:rPr>
               <w:t>Project schedule</w:t>
             </w:r>
           </w:p>
@@ -24073,15 +23814,9 @@
           <w:p>
             <w:pPr>
               <w:pStyle w:val="Bang"/>
-              <w:rPr>
-                <w:color w:val="0D0D0D" w:themeColor="text1" w:themeTint="F2"/>
-              </w:rPr>
             </w:pPr>
             <w:proofErr w:type="spellStart"/>
             <w:r>
-              <w:rPr>
-                <w:color w:val="0D0D0D" w:themeColor="text1" w:themeTint="F2"/>
-              </w:rPr>
               <w:t>ManhLN</w:t>
             </w:r>
             <w:proofErr w:type="spellEnd"/>
@@ -24095,20 +23830,17 @@
             <w:pPr>
               <w:pStyle w:val="Bang"/>
               <w:rPr>
-                <w:color w:val="0D0D0D" w:themeColor="text1" w:themeTint="F2"/>
                 <w:lang w:eastAsia="ja-JP"/>
               </w:rPr>
             </w:pPr>
             <w:r>
               <w:rPr>
-                <w:color w:val="0D0D0D" w:themeColor="text1" w:themeTint="F2"/>
                 <w:lang w:eastAsia="ja-JP"/>
               </w:rPr>
               <w:t>21-09-</w:t>
             </w:r>
             <w:r>
               <w:rPr>
-                <w:color w:val="0D0D0D" w:themeColor="text1" w:themeTint="F2"/>
                 <w:lang w:eastAsia="ja-JP"/>
               </w:rPr>
               <w:t>2015</w:t>
@@ -24117,32 +23849,25 @@
         </w:tc>
         <w:tc>
           <w:tcPr>
-            <w:tcW w:w="1134" w:type="dxa"/>
+            <w:tcW w:w="1032" w:type="dxa"/>
           </w:tcPr>
           <w:p>
             <w:pPr>
               <w:pStyle w:val="Bang"/>
-              <w:rPr>
-                <w:color w:val="0D0D0D" w:themeColor="text1" w:themeTint="F2"/>
-              </w:rPr>
             </w:pPr>
             <w:r>
-              <w:rPr>
-                <w:color w:val="0D0D0D" w:themeColor="text1" w:themeTint="F2"/>
-              </w:rPr>
               <w:t>Done</w:t>
             </w:r>
           </w:p>
         </w:tc>
         <w:tc>
           <w:tcPr>
-            <w:tcW w:w="1134" w:type="dxa"/>
+            <w:tcW w:w="900" w:type="dxa"/>
           </w:tcPr>
           <w:p>
             <w:pPr>
               <w:pStyle w:val="Bang"/>
               <w:rPr>
-                <w:color w:val="0D0D0D" w:themeColor="text1" w:themeTint="F2"/>
                 <w:lang w:eastAsia="ja-JP"/>
               </w:rPr>
             </w:pPr>
@@ -24150,13 +23875,12 @@
         </w:tc>
         <w:tc>
           <w:tcPr>
-            <w:tcW w:w="996" w:type="dxa"/>
+            <w:tcW w:w="1332" w:type="dxa"/>
           </w:tcPr>
           <w:p>
             <w:pPr>
               <w:pStyle w:val="Bang"/>
               <w:rPr>
-                <w:color w:val="0D0D0D" w:themeColor="text1" w:themeTint="F2"/>
                 <w:lang w:eastAsia="ja-JP"/>
               </w:rPr>
             </w:pPr>
@@ -24171,14 +23895,8 @@
           <w:p>
             <w:pPr>
               <w:pStyle w:val="Bang"/>
-              <w:rPr>
-                <w:color w:val="0D0D0D" w:themeColor="text1" w:themeTint="F2"/>
-              </w:rPr>
             </w:pPr>
             <w:r>
-              <w:rPr>
-                <w:color w:val="0D0D0D" w:themeColor="text1" w:themeTint="F2"/>
-              </w:rPr>
               <w:t>Project Plan</w:t>
             </w:r>
           </w:p>
@@ -24190,15 +23908,9 @@
           <w:p>
             <w:pPr>
               <w:pStyle w:val="Bang"/>
-              <w:rPr>
-                <w:color w:val="0D0D0D" w:themeColor="text1" w:themeTint="F2"/>
-              </w:rPr>
             </w:pPr>
             <w:proofErr w:type="spellStart"/>
             <w:r>
-              <w:rPr>
-                <w:color w:val="0D0D0D" w:themeColor="text1" w:themeTint="F2"/>
-              </w:rPr>
               <w:t>ManhLN</w:t>
             </w:r>
             <w:proofErr w:type="spellEnd"/>
@@ -24212,13 +23924,11 @@
             <w:pPr>
               <w:pStyle w:val="Bang"/>
               <w:rPr>
-                <w:color w:val="0D0D0D" w:themeColor="text1" w:themeTint="F2"/>
                 <w:lang w:eastAsia="ja-JP"/>
               </w:rPr>
             </w:pPr>
             <w:r>
               <w:rPr>
-                <w:color w:val="0D0D0D" w:themeColor="text1" w:themeTint="F2"/>
                 <w:lang w:eastAsia="ja-JP"/>
               </w:rPr>
               <w:t>21-09-2015</w:t>
@@ -24227,32 +23937,25 @@
         </w:tc>
         <w:tc>
           <w:tcPr>
-            <w:tcW w:w="1134" w:type="dxa"/>
+            <w:tcW w:w="1032" w:type="dxa"/>
           </w:tcPr>
           <w:p>
             <w:pPr>
               <w:pStyle w:val="Bang"/>
-              <w:rPr>
-                <w:color w:val="0D0D0D" w:themeColor="text1" w:themeTint="F2"/>
-              </w:rPr>
             </w:pPr>
             <w:r>
-              <w:rPr>
-                <w:color w:val="0D0D0D" w:themeColor="text1" w:themeTint="F2"/>
-              </w:rPr>
               <w:t>Done</w:t>
             </w:r>
           </w:p>
         </w:tc>
         <w:tc>
           <w:tcPr>
-            <w:tcW w:w="1134" w:type="dxa"/>
+            <w:tcW w:w="900" w:type="dxa"/>
           </w:tcPr>
           <w:p>
             <w:pPr>
               <w:pStyle w:val="Bang"/>
               <w:rPr>
-                <w:color w:val="0D0D0D" w:themeColor="text1" w:themeTint="F2"/>
                 <w:lang w:eastAsia="ja-JP"/>
               </w:rPr>
             </w:pPr>
@@ -24260,13 +23963,12 @@
         </w:tc>
         <w:tc>
           <w:tcPr>
-            <w:tcW w:w="996" w:type="dxa"/>
+            <w:tcW w:w="1332" w:type="dxa"/>
           </w:tcPr>
           <w:p>
             <w:pPr>
               <w:pStyle w:val="Bang"/>
               <w:rPr>
-                <w:color w:val="0D0D0D" w:themeColor="text1" w:themeTint="F2"/>
                 <w:lang w:eastAsia="ja-JP"/>
               </w:rPr>
             </w:pPr>
@@ -24281,14 +23983,8 @@
           <w:p>
             <w:pPr>
               <w:pStyle w:val="Bang"/>
-              <w:rPr>
-                <w:color w:val="0D0D0D" w:themeColor="text1" w:themeTint="F2"/>
-              </w:rPr>
             </w:pPr>
             <w:r>
-              <w:rPr>
-                <w:color w:val="0D0D0D" w:themeColor="text1" w:themeTint="F2"/>
-              </w:rPr>
               <w:t>Q&amp;A management</w:t>
             </w:r>
           </w:p>
@@ -24300,15 +23996,9 @@
           <w:p>
             <w:pPr>
               <w:pStyle w:val="Bang"/>
-              <w:rPr>
-                <w:color w:val="0D0D0D" w:themeColor="text1" w:themeTint="F2"/>
-              </w:rPr>
             </w:pPr>
             <w:proofErr w:type="spellStart"/>
             <w:r>
-              <w:rPr>
-                <w:color w:val="0D0D0D" w:themeColor="text1" w:themeTint="F2"/>
-              </w:rPr>
               <w:t>TrungCV</w:t>
             </w:r>
             <w:proofErr w:type="spellEnd"/>
@@ -24321,66 +24011,45 @@
           <w:p>
             <w:pPr>
               <w:pStyle w:val="Bang"/>
-              <w:rPr>
-                <w:color w:val="0D0D0D" w:themeColor="text1" w:themeTint="F2"/>
-              </w:rPr>
             </w:pPr>
             <w:r>
-              <w:rPr>
-                <w:color w:val="0D0D0D" w:themeColor="text1" w:themeTint="F2"/>
-              </w:rPr>
               <w:t>15-09-</w:t>
             </w:r>
             <w:r>
-              <w:rPr>
-                <w:color w:val="0D0D0D" w:themeColor="text1" w:themeTint="F2"/>
-              </w:rPr>
               <w:t>2015</w:t>
             </w:r>
           </w:p>
         </w:tc>
         <w:tc>
           <w:tcPr>
-            <w:tcW w:w="1134" w:type="dxa"/>
+            <w:tcW w:w="1032" w:type="dxa"/>
           </w:tcPr>
           <w:p>
             <w:pPr>
               <w:pStyle w:val="Bang"/>
-              <w:rPr>
-                <w:color w:val="0D0D0D" w:themeColor="text1" w:themeTint="F2"/>
-              </w:rPr>
             </w:pPr>
             <w:r>
-              <w:rPr>
-                <w:color w:val="0D0D0D" w:themeColor="text1" w:themeTint="F2"/>
-              </w:rPr>
               <w:t>Done</w:t>
             </w:r>
           </w:p>
         </w:tc>
         <w:tc>
           <w:tcPr>
-            <w:tcW w:w="1134" w:type="dxa"/>
+            <w:tcW w:w="900" w:type="dxa"/>
           </w:tcPr>
           <w:p>
             <w:pPr>
               <w:pStyle w:val="Bang"/>
-              <w:rPr>
-                <w:color w:val="0D0D0D" w:themeColor="text1" w:themeTint="F2"/>
-              </w:rPr>
             </w:pPr>
           </w:p>
         </w:tc>
         <w:tc>
           <w:tcPr>
-            <w:tcW w:w="996" w:type="dxa"/>
+            <w:tcW w:w="1332" w:type="dxa"/>
           </w:tcPr>
           <w:p>
             <w:pPr>
               <w:pStyle w:val="Bang"/>
-              <w:rPr>
-                <w:color w:val="0D0D0D" w:themeColor="text1" w:themeTint="F2"/>
-              </w:rPr>
             </w:pPr>
           </w:p>
         </w:tc>
@@ -24393,14 +24062,8 @@
           <w:p>
             <w:pPr>
               <w:pStyle w:val="Bang"/>
-              <w:rPr>
-                <w:color w:val="0D0D0D" w:themeColor="text1" w:themeTint="F2"/>
-              </w:rPr>
             </w:pPr>
             <w:r>
-              <w:rPr>
-                <w:color w:val="0D0D0D" w:themeColor="text1" w:themeTint="F2"/>
-              </w:rPr>
               <w:t>Research development technology</w:t>
             </w:r>
           </w:p>
@@ -24412,43 +24075,25 @@
           <w:p>
             <w:pPr>
               <w:pStyle w:val="Bang"/>
-              <w:rPr>
-                <w:color w:val="0D0D0D" w:themeColor="text1" w:themeTint="F2"/>
-              </w:rPr>
             </w:pPr>
             <w:proofErr w:type="spellStart"/>
             <w:r>
-              <w:rPr>
-                <w:color w:val="0D0D0D" w:themeColor="text1" w:themeTint="F2"/>
-              </w:rPr>
               <w:t>ManhLN</w:t>
             </w:r>
             <w:proofErr w:type="spellEnd"/>
             <w:r>
-              <w:rPr>
-                <w:color w:val="0D0D0D" w:themeColor="text1" w:themeTint="F2"/>
-              </w:rPr>
               <w:t xml:space="preserve">, </w:t>
             </w:r>
             <w:proofErr w:type="spellStart"/>
             <w:r>
-              <w:rPr>
-                <w:color w:val="0D0D0D" w:themeColor="text1" w:themeTint="F2"/>
-              </w:rPr>
               <w:t>HuyNM</w:t>
             </w:r>
             <w:proofErr w:type="spellEnd"/>
             <w:r>
-              <w:rPr>
-                <w:color w:val="0D0D0D" w:themeColor="text1" w:themeTint="F2"/>
-              </w:rPr>
               <w:t xml:space="preserve">, </w:t>
             </w:r>
             <w:proofErr w:type="spellStart"/>
             <w:r>
-              <w:rPr>
-                <w:color w:val="0D0D0D" w:themeColor="text1" w:themeTint="F2"/>
-              </w:rPr>
               <w:t>TrungCV</w:t>
             </w:r>
             <w:proofErr w:type="spellEnd"/>
@@ -24461,66 +24106,125 @@
           <w:p>
             <w:pPr>
               <w:pStyle w:val="Bang"/>
-              <w:rPr>
-                <w:color w:val="0D0D0D" w:themeColor="text1" w:themeTint="F2"/>
-              </w:rPr>
             </w:pPr>
             <w:r>
-              <w:rPr>
-                <w:color w:val="0D0D0D" w:themeColor="text1" w:themeTint="F2"/>
-              </w:rPr>
               <w:t>18-09-</w:t>
             </w:r>
             <w:r>
-              <w:rPr>
-                <w:color w:val="0D0D0D" w:themeColor="text1" w:themeTint="F2"/>
-              </w:rPr>
               <w:t>2015</w:t>
             </w:r>
           </w:p>
         </w:tc>
         <w:tc>
           <w:tcPr>
-            <w:tcW w:w="1134" w:type="dxa"/>
+            <w:tcW w:w="1032" w:type="dxa"/>
           </w:tcPr>
           <w:p>
             <w:pPr>
               <w:pStyle w:val="Bang"/>
-              <w:rPr>
-                <w:color w:val="0D0D0D" w:themeColor="text1" w:themeTint="F2"/>
-              </w:rPr>
             </w:pPr>
             <w:r>
-              <w:rPr>
-                <w:color w:val="0D0D0D" w:themeColor="text1" w:themeTint="F2"/>
-              </w:rPr>
               <w:t>70%</w:t>
             </w:r>
           </w:p>
         </w:tc>
         <w:tc>
           <w:tcPr>
-            <w:tcW w:w="1134" w:type="dxa"/>
+            <w:tcW w:w="900" w:type="dxa"/>
           </w:tcPr>
           <w:p>
             <w:pPr>
               <w:pStyle w:val="Bang"/>
-              <w:rPr>
-                <w:color w:val="0D0D0D" w:themeColor="text1" w:themeTint="F2"/>
-              </w:rPr>
             </w:pPr>
           </w:p>
         </w:tc>
         <w:tc>
           <w:tcPr>
-            <w:tcW w:w="996" w:type="dxa"/>
+            <w:tcW w:w="1332" w:type="dxa"/>
           </w:tcPr>
           <w:p>
             <w:pPr>
               <w:pStyle w:val="Bang"/>
-              <w:rPr>
-                <w:color w:val="0D0D0D" w:themeColor="text1" w:themeTint="F2"/>
-              </w:rPr>
+            </w:pPr>
+            <w:r>
+              <w:t>25-09-2015</w:t>
+            </w:r>
+          </w:p>
+        </w:tc>
+      </w:tr>
+      <w:tr>
+        <w:tc>
+          <w:tcPr>
+            <w:tcW w:w="2694" w:type="dxa"/>
+          </w:tcPr>
+          <w:p>
+            <w:pPr>
+              <w:pStyle w:val="Bang"/>
+            </w:pPr>
+            <w:r>
+              <w:t>Report 1</w:t>
+            </w:r>
+          </w:p>
+        </w:tc>
+        <w:tc>
+          <w:tcPr>
+            <w:tcW w:w="1984" w:type="dxa"/>
+          </w:tcPr>
+          <w:p>
+            <w:pPr>
+              <w:pStyle w:val="Bang"/>
+            </w:pPr>
+            <w:r>
+              <w:t>Team member</w:t>
+            </w:r>
+          </w:p>
+        </w:tc>
+        <w:tc>
+          <w:tcPr>
+            <w:tcW w:w="1418" w:type="dxa"/>
+          </w:tcPr>
+          <w:p>
+            <w:pPr>
+              <w:pStyle w:val="Bang"/>
+            </w:pPr>
+            <w:r>
+              <w:t>22-09-</w:t>
+            </w:r>
+            <w:r>
+              <w:t>2015</w:t>
+            </w:r>
+          </w:p>
+        </w:tc>
+        <w:tc>
+          <w:tcPr>
+            <w:tcW w:w="1032" w:type="dxa"/>
+          </w:tcPr>
+          <w:p>
+            <w:pPr>
+              <w:pStyle w:val="Bang"/>
+            </w:pPr>
+            <w:r>
+              <w:t>Done</w:t>
+            </w:r>
+          </w:p>
+        </w:tc>
+        <w:tc>
+          <w:tcPr>
+            <w:tcW w:w="900" w:type="dxa"/>
+          </w:tcPr>
+          <w:p>
+            <w:pPr>
+              <w:pStyle w:val="Bang"/>
+            </w:pPr>
+          </w:p>
+        </w:tc>
+        <w:tc>
+          <w:tcPr>
+            <w:tcW w:w="1332" w:type="dxa"/>
+          </w:tcPr>
+          <w:p>
+            <w:pPr>
+              <w:pStyle w:val="Bang"/>
             </w:pPr>
           </w:p>
         </w:tc>
@@ -24533,124 +24237,8 @@
           <w:p>
             <w:pPr>
               <w:pStyle w:val="Bang"/>
-              <w:rPr>
-                <w:color w:val="0D0D0D" w:themeColor="text1" w:themeTint="F2"/>
-              </w:rPr>
             </w:pPr>
             <w:r>
-              <w:rPr>
-                <w:color w:val="0D0D0D" w:themeColor="text1" w:themeTint="F2"/>
-              </w:rPr>
-              <w:t>Report 1</w:t>
-            </w:r>
-          </w:p>
-        </w:tc>
-        <w:tc>
-          <w:tcPr>
-            <w:tcW w:w="1984" w:type="dxa"/>
-          </w:tcPr>
-          <w:p>
-            <w:pPr>
-              <w:pStyle w:val="Bang"/>
-              <w:rPr>
-                <w:color w:val="0D0D0D" w:themeColor="text1" w:themeTint="F2"/>
-              </w:rPr>
-            </w:pPr>
-            <w:r>
-              <w:rPr>
-                <w:color w:val="0D0D0D" w:themeColor="text1" w:themeTint="F2"/>
-              </w:rPr>
-              <w:t>Team member</w:t>
-            </w:r>
-          </w:p>
-        </w:tc>
-        <w:tc>
-          <w:tcPr>
-            <w:tcW w:w="1418" w:type="dxa"/>
-          </w:tcPr>
-          <w:p>
-            <w:pPr>
-              <w:pStyle w:val="Bang"/>
-              <w:rPr>
-                <w:color w:val="0D0D0D" w:themeColor="text1" w:themeTint="F2"/>
-              </w:rPr>
-            </w:pPr>
-            <w:r>
-              <w:rPr>
-                <w:color w:val="0D0D0D" w:themeColor="text1" w:themeTint="F2"/>
-              </w:rPr>
-              <w:t>22-09-</w:t>
-            </w:r>
-            <w:r>
-              <w:rPr>
-                <w:color w:val="0D0D0D" w:themeColor="text1" w:themeTint="F2"/>
-              </w:rPr>
-              <w:t>2015</w:t>
-            </w:r>
-          </w:p>
-        </w:tc>
-        <w:tc>
-          <w:tcPr>
-            <w:tcW w:w="1134" w:type="dxa"/>
-          </w:tcPr>
-          <w:p>
-            <w:pPr>
-              <w:pStyle w:val="Bang"/>
-              <w:rPr>
-                <w:color w:val="0D0D0D" w:themeColor="text1" w:themeTint="F2"/>
-              </w:rPr>
-            </w:pPr>
-            <w:r>
-              <w:rPr>
-                <w:color w:val="0D0D0D" w:themeColor="text1" w:themeTint="F2"/>
-              </w:rPr>
-              <w:t>Done</w:t>
-            </w:r>
-          </w:p>
-        </w:tc>
-        <w:tc>
-          <w:tcPr>
-            <w:tcW w:w="1134" w:type="dxa"/>
-          </w:tcPr>
-          <w:p>
-            <w:pPr>
-              <w:pStyle w:val="Bang"/>
-              <w:rPr>
-                <w:color w:val="0D0D0D" w:themeColor="text1" w:themeTint="F2"/>
-              </w:rPr>
-            </w:pPr>
-          </w:p>
-        </w:tc>
-        <w:tc>
-          <w:tcPr>
-            <w:tcW w:w="996" w:type="dxa"/>
-          </w:tcPr>
-          <w:p>
-            <w:pPr>
-              <w:pStyle w:val="Bang"/>
-              <w:rPr>
-                <w:color w:val="0D0D0D" w:themeColor="text1" w:themeTint="F2"/>
-              </w:rPr>
-            </w:pPr>
-          </w:p>
-        </w:tc>
-      </w:tr>
-      <w:tr>
-        <w:tc>
-          <w:tcPr>
-            <w:tcW w:w="2694" w:type="dxa"/>
-          </w:tcPr>
-          <w:p>
-            <w:pPr>
-              <w:pStyle w:val="Bang"/>
-              <w:rPr>
-                <w:color w:val="0D0D0D" w:themeColor="text1" w:themeTint="F2"/>
-              </w:rPr>
-            </w:pPr>
-            <w:r>
-              <w:rPr>
-                <w:color w:val="0D0D0D" w:themeColor="text1" w:themeTint="F2"/>
-              </w:rPr>
               <w:t>Progress report 1</w:t>
             </w:r>
           </w:p>
@@ -24662,15 +24250,9 @@
           <w:p>
             <w:pPr>
               <w:pStyle w:val="Bang"/>
-              <w:rPr>
-                <w:color w:val="0D0D0D" w:themeColor="text1" w:themeTint="F2"/>
-              </w:rPr>
             </w:pPr>
             <w:proofErr w:type="spellStart"/>
             <w:r>
-              <w:rPr>
-                <w:color w:val="0D0D0D" w:themeColor="text1" w:themeTint="F2"/>
-              </w:rPr>
               <w:t>MaiCTP</w:t>
             </w:r>
             <w:proofErr w:type="spellEnd"/>
@@ -24683,59 +24265,43 @@
           <w:p>
             <w:pPr>
               <w:pStyle w:val="Bang"/>
-              <w:rPr>
-                <w:color w:val="0D0D0D" w:themeColor="text1" w:themeTint="F2"/>
-              </w:rPr>
             </w:pPr>
             <w:r>
-              <w:rPr>
-                <w:color w:val="0D0D0D" w:themeColor="text1" w:themeTint="F2"/>
-              </w:rPr>
               <w:t>22-09-2015</w:t>
             </w:r>
           </w:p>
         </w:tc>
         <w:tc>
           <w:tcPr>
-            <w:tcW w:w="1134" w:type="dxa"/>
+            <w:tcW w:w="1032" w:type="dxa"/>
           </w:tcPr>
           <w:p>
             <w:pPr>
               <w:pStyle w:val="Bang"/>
-              <w:rPr>
-                <w:color w:val="0D0D0D" w:themeColor="text1" w:themeTint="F2"/>
-              </w:rPr>
             </w:pPr>
             <w:r>
-              <w:rPr>
-                <w:color w:val="0D0D0D" w:themeColor="text1" w:themeTint="F2"/>
-              </w:rPr>
               <w:t>Done</w:t>
             </w:r>
           </w:p>
         </w:tc>
         <w:tc>
           <w:tcPr>
-            <w:tcW w:w="1134" w:type="dxa"/>
+            <w:tcW w:w="900" w:type="dxa"/>
+          </w:tcPr>
+          <w:p>
+            <w:pPr>
+              <w:pStyle w:val="Bang"/>
+            </w:pPr>
+          </w:p>
+        </w:tc>
+        <w:tc>
+          <w:tcPr>
+            <w:tcW w:w="1332" w:type="dxa"/>
           </w:tcPr>
           <w:p>
             <w:pPr>
               <w:pStyle w:val="Bang"/>
               <w:rPr>
-                <w:color w:val="0D0D0D" w:themeColor="text1" w:themeTint="F2"/>
-              </w:rPr>
-            </w:pPr>
-          </w:p>
-        </w:tc>
-        <w:tc>
-          <w:tcPr>
-            <w:tcW w:w="996" w:type="dxa"/>
-          </w:tcPr>
-          <w:p>
-            <w:pPr>
-              <w:pStyle w:val="Bang"/>
-              <w:rPr>
-                <w:color w:val="0D0D0D" w:themeColor="text1" w:themeTint="F2"/>
                 <w:lang w:eastAsia="ja-JP"/>
               </w:rPr>
             </w:pPr>
@@ -24750,14 +24316,8 @@
           <w:p>
             <w:pPr>
               <w:pStyle w:val="Bang"/>
-              <w:rPr>
-                <w:color w:val="0D0D0D" w:themeColor="text1" w:themeTint="F2"/>
-              </w:rPr>
             </w:pPr>
             <w:r>
-              <w:rPr>
-                <w:color w:val="0D0D0D" w:themeColor="text1" w:themeTint="F2"/>
-              </w:rPr>
               <w:t>User Requirement Specification</w:t>
             </w:r>
           </w:p>
@@ -24769,15 +24329,9 @@
           <w:p>
             <w:pPr>
               <w:pStyle w:val="Bang"/>
-              <w:rPr>
-                <w:color w:val="0D0D0D" w:themeColor="text1" w:themeTint="F2"/>
-              </w:rPr>
             </w:pPr>
             <w:proofErr w:type="spellStart"/>
             <w:r>
-              <w:rPr>
-                <w:color w:val="0D0D0D" w:themeColor="text1" w:themeTint="F2"/>
-              </w:rPr>
               <w:t>ChinhVC</w:t>
             </w:r>
             <w:proofErr w:type="spellEnd"/>
@@ -24791,52 +24345,35 @@
             <w:pPr>
               <w:pStyle w:val="Bang"/>
               <w:rPr>
-                <w:color w:val="0D0D0D" w:themeColor="text1" w:themeTint="F2"/>
                 <w:lang w:eastAsia="ja-JP"/>
               </w:rPr>
             </w:pPr>
             <w:r>
-              <w:rPr>
-                <w:color w:val="0D0D0D" w:themeColor="text1" w:themeTint="F2"/>
-              </w:rPr>
-              <w:t>18</w:t>
-            </w:r>
-            <w:r>
-              <w:rPr>
-                <w:color w:val="0D0D0D" w:themeColor="text1" w:themeTint="F2"/>
-              </w:rPr>
-              <w:t>-09-2015</w:t>
+              <w:t>18-09-2015</w:t>
             </w:r>
           </w:p>
         </w:tc>
         <w:tc>
           <w:tcPr>
-            <w:tcW w:w="1134" w:type="dxa"/>
+            <w:tcW w:w="1032" w:type="dxa"/>
           </w:tcPr>
           <w:p>
             <w:pPr>
               <w:pStyle w:val="Bang"/>
-              <w:rPr>
-                <w:color w:val="0D0D0D" w:themeColor="text1" w:themeTint="F2"/>
-              </w:rPr>
             </w:pPr>
             <w:r>
-              <w:rPr>
-                <w:color w:val="0D0D0D" w:themeColor="text1" w:themeTint="F2"/>
-              </w:rPr>
               <w:t>Done</w:t>
             </w:r>
           </w:p>
         </w:tc>
         <w:tc>
           <w:tcPr>
-            <w:tcW w:w="1134" w:type="dxa"/>
+            <w:tcW w:w="900" w:type="dxa"/>
           </w:tcPr>
           <w:p>
             <w:pPr>
               <w:pStyle w:val="Bang"/>
               <w:rPr>
-                <w:color w:val="0D0D0D" w:themeColor="text1" w:themeTint="F2"/>
                 <w:lang w:eastAsia="ja-JP"/>
               </w:rPr>
             </w:pPr>
@@ -24844,13 +24381,12 @@
         </w:tc>
         <w:tc>
           <w:tcPr>
-            <w:tcW w:w="996" w:type="dxa"/>
+            <w:tcW w:w="1332" w:type="dxa"/>
           </w:tcPr>
           <w:p>
             <w:pPr>
               <w:pStyle w:val="Bang"/>
               <w:rPr>
-                <w:color w:val="0D0D0D" w:themeColor="text1" w:themeTint="F2"/>
                 <w:lang w:eastAsia="ja-JP"/>
               </w:rPr>
             </w:pPr>
@@ -24865,14 +24401,8 @@
           <w:p>
             <w:pPr>
               <w:pStyle w:val="Bang"/>
-              <w:rPr>
-                <w:color w:val="0D0D0D" w:themeColor="text1" w:themeTint="F2"/>
-              </w:rPr>
             </w:pPr>
             <w:r>
-              <w:rPr>
-                <w:color w:val="0D0D0D" w:themeColor="text1" w:themeTint="F2"/>
-              </w:rPr>
               <w:t>Work breakdown structure</w:t>
             </w:r>
           </w:p>
@@ -24884,15 +24414,9 @@
           <w:p>
             <w:pPr>
               <w:pStyle w:val="Bang"/>
-              <w:rPr>
-                <w:color w:val="0D0D0D" w:themeColor="text1" w:themeTint="F2"/>
-              </w:rPr>
             </w:pPr>
             <w:proofErr w:type="spellStart"/>
             <w:r>
-              <w:rPr>
-                <w:color w:val="0D0D0D" w:themeColor="text1" w:themeTint="F2"/>
-              </w:rPr>
               <w:t>ManhLN</w:t>
             </w:r>
             <w:proofErr w:type="spellEnd"/>
@@ -24906,53 +24430,38 @@
             <w:pPr>
               <w:pStyle w:val="Bang"/>
               <w:rPr>
-                <w:color w:val="0D0D0D" w:themeColor="text1" w:themeTint="F2"/>
                 <w:lang w:eastAsia="ja-JP"/>
               </w:rPr>
             </w:pPr>
             <w:r>
-              <w:rPr>
-                <w:color w:val="0D0D0D" w:themeColor="text1" w:themeTint="F2"/>
-              </w:rPr>
-              <w:t>21</w:t>
-            </w:r>
-            <w:r>
-              <w:rPr>
-                <w:color w:val="0D0D0D" w:themeColor="text1" w:themeTint="F2"/>
-              </w:rPr>
-              <w:t>-09-2015</w:t>
+              <w:t>21-09-2015</w:t>
             </w:r>
           </w:p>
         </w:tc>
         <w:tc>
           <w:tcPr>
-            <w:tcW w:w="1134" w:type="dxa"/>
+            <w:tcW w:w="1032" w:type="dxa"/>
           </w:tcPr>
           <w:p>
             <w:pPr>
               <w:pStyle w:val="Bang"/>
               <w:rPr>
-                <w:color w:val="0D0D0D" w:themeColor="text1" w:themeTint="F2"/>
                 <w:lang w:eastAsia="ja-JP"/>
               </w:rPr>
             </w:pPr>
             <w:r>
-              <w:rPr>
-                <w:color w:val="0D0D0D" w:themeColor="text1" w:themeTint="F2"/>
-              </w:rPr>
               <w:t>Done</w:t>
             </w:r>
           </w:p>
         </w:tc>
         <w:tc>
           <w:tcPr>
-            <w:tcW w:w="1134" w:type="dxa"/>
+            <w:tcW w:w="900" w:type="dxa"/>
           </w:tcPr>
           <w:p>
             <w:pPr>
               <w:pStyle w:val="Bang"/>
               <w:rPr>
-                <w:color w:val="0D0D0D" w:themeColor="text1" w:themeTint="F2"/>
                 <w:lang w:eastAsia="ja-JP"/>
               </w:rPr>
             </w:pPr>
@@ -24960,13 +24469,12 @@
         </w:tc>
         <w:tc>
           <w:tcPr>
-            <w:tcW w:w="996" w:type="dxa"/>
+            <w:tcW w:w="1332" w:type="dxa"/>
           </w:tcPr>
           <w:p>
             <w:pPr>
               <w:pStyle w:val="Bang"/>
               <w:rPr>
-                <w:color w:val="0D0D0D" w:themeColor="text1" w:themeTint="F2"/>
                 <w:lang w:eastAsia="ja-JP"/>
               </w:rPr>
             </w:pPr>
@@ -25073,14 +24581,8 @@
           <w:p>
             <w:pPr>
               <w:pStyle w:val="Bang"/>
-              <w:rPr>
-                <w:color w:val="0D0D0D" w:themeColor="text1" w:themeTint="F2"/>
-              </w:rPr>
             </w:pPr>
             <w:r>
-              <w:rPr>
-                <w:color w:val="0D0D0D" w:themeColor="text1" w:themeTint="F2"/>
-              </w:rPr>
               <w:t>Design screen prototype</w:t>
             </w:r>
           </w:p>
@@ -25092,29 +24594,17 @@
           <w:p>
             <w:pPr>
               <w:pStyle w:val="Bang"/>
-              <w:rPr>
-                <w:color w:val="0D0D0D" w:themeColor="text1" w:themeTint="F2"/>
-              </w:rPr>
             </w:pPr>
             <w:proofErr w:type="spellStart"/>
             <w:r>
-              <w:rPr>
-                <w:color w:val="0D0D0D" w:themeColor="text1" w:themeTint="F2"/>
-              </w:rPr>
               <w:t>ChinhVC</w:t>
             </w:r>
             <w:proofErr w:type="spellEnd"/>
             <w:r>
-              <w:rPr>
-                <w:color w:val="0D0D0D" w:themeColor="text1" w:themeTint="F2"/>
-              </w:rPr>
               <w:t xml:space="preserve">, </w:t>
             </w:r>
             <w:proofErr w:type="spellStart"/>
             <w:r>
-              <w:rPr>
-                <w:color w:val="0D0D0D" w:themeColor="text1" w:themeTint="F2"/>
-              </w:rPr>
               <w:t>AnhDD</w:t>
             </w:r>
             <w:proofErr w:type="spellEnd"/>
@@ -25128,32 +24618,16 @@
             <w:pPr>
               <w:pStyle w:val="Bang"/>
               <w:rPr>
-                <w:color w:val="0D0D0D" w:themeColor="text1" w:themeTint="F2"/>
                 <w:lang w:eastAsia="ja-JP"/>
               </w:rPr>
             </w:pPr>
             <w:r>
-              <w:rPr>
-                <w:color w:val="0D0D0D" w:themeColor="text1" w:themeTint="F2"/>
-              </w:rPr>
-              <w:t>05</w:t>
+              <w:t>05-</w:t>
             </w:r>
             <w:r>
-              <w:rPr>
-                <w:color w:val="0D0D0D" w:themeColor="text1" w:themeTint="F2"/>
-              </w:rPr>
-              <w:t>-</w:t>
-            </w:r>
-            <w:r>
-              <w:rPr>
-                <w:color w:val="0D0D0D" w:themeColor="text1" w:themeTint="F2"/>
-              </w:rPr>
               <w:t>10</w:t>
             </w:r>
             <w:r>
-              <w:rPr>
-                <w:color w:val="0D0D0D" w:themeColor="text1" w:themeTint="F2"/>
-              </w:rPr>
               <w:t>-2015</w:t>
             </w:r>
           </w:p>
@@ -25166,32 +24640,16 @@
             <w:pPr>
               <w:pStyle w:val="Bang"/>
               <w:rPr>
-                <w:color w:val="0D0D0D" w:themeColor="text1" w:themeTint="F2"/>
                 <w:lang w:eastAsia="ja-JP"/>
               </w:rPr>
             </w:pPr>
             <w:r>
-              <w:rPr>
-                <w:color w:val="0D0D0D" w:themeColor="text1" w:themeTint="F2"/>
-              </w:rPr>
-              <w:t>05</w:t>
+              <w:t>05-</w:t>
             </w:r>
             <w:r>
-              <w:rPr>
-                <w:color w:val="0D0D0D" w:themeColor="text1" w:themeTint="F2"/>
-              </w:rPr>
-              <w:t>-</w:t>
-            </w:r>
-            <w:r>
-              <w:rPr>
-                <w:color w:val="0D0D0D" w:themeColor="text1" w:themeTint="F2"/>
-              </w:rPr>
               <w:t>10</w:t>
             </w:r>
             <w:r>
-              <w:rPr>
-                <w:color w:val="0D0D0D" w:themeColor="text1" w:themeTint="F2"/>
-              </w:rPr>
               <w:t>-2015</w:t>
             </w:r>
           </w:p>
@@ -25205,15 +24663,8 @@
           <w:p>
             <w:pPr>
               <w:pStyle w:val="Bang"/>
-              <w:rPr>
-                <w:color w:val="0D0D0D" w:themeColor="text1" w:themeTint="F2"/>
-              </w:rPr>
             </w:pPr>
             <w:r>
-              <w:rPr>
-                <w:color w:val="0D0D0D" w:themeColor="text1" w:themeTint="F2"/>
-              </w:rPr>
-              <w:lastRenderedPageBreak/>
               <w:t>Create Demo</w:t>
             </w:r>
           </w:p>
@@ -25225,14 +24676,8 @@
           <w:p>
             <w:pPr>
               <w:pStyle w:val="Bang"/>
-              <w:rPr>
-                <w:color w:val="0D0D0D" w:themeColor="text1" w:themeTint="F2"/>
-              </w:rPr>
             </w:pPr>
             <w:r>
-              <w:rPr>
-                <w:color w:val="0D0D0D" w:themeColor="text1" w:themeTint="F2"/>
-              </w:rPr>
               <w:t>Dev team</w:t>
             </w:r>
           </w:p>
@@ -25244,14 +24689,8 @@
           <w:p>
             <w:pPr>
               <w:pStyle w:val="Bang"/>
-              <w:rPr>
-                <w:color w:val="0D0D0D" w:themeColor="text1" w:themeTint="F2"/>
-              </w:rPr>
             </w:pPr>
             <w:r>
-              <w:rPr>
-                <w:color w:val="0D0D0D" w:themeColor="text1" w:themeTint="F2"/>
-              </w:rPr>
               <w:t>01-10-2015</w:t>
             </w:r>
           </w:p>
@@ -25263,14 +24702,8 @@
           <w:p>
             <w:pPr>
               <w:pStyle w:val="Bang"/>
-              <w:rPr>
-                <w:color w:val="0D0D0D" w:themeColor="text1" w:themeTint="F2"/>
-              </w:rPr>
             </w:pPr>
             <w:r>
-              <w:rPr>
-                <w:color w:val="0D0D0D" w:themeColor="text1" w:themeTint="F2"/>
-              </w:rPr>
               <w:t>01-10-2015</w:t>
             </w:r>
           </w:p>
@@ -25284,14 +24717,9 @@
           <w:p>
             <w:pPr>
               <w:pStyle w:val="Bang"/>
-              <w:rPr>
-                <w:color w:val="0D0D0D" w:themeColor="text1" w:themeTint="F2"/>
-              </w:rPr>
             </w:pPr>
             <w:r>
-              <w:rPr>
-                <w:color w:val="0D0D0D" w:themeColor="text1" w:themeTint="F2"/>
-              </w:rPr>
+              <w:lastRenderedPageBreak/>
               <w:t>Research development technology</w:t>
             </w:r>
           </w:p>
@@ -25303,43 +24731,279 @@
           <w:p>
             <w:pPr>
               <w:pStyle w:val="Bang"/>
-              <w:rPr>
-                <w:color w:val="0D0D0D" w:themeColor="text1" w:themeTint="F2"/>
-              </w:rPr>
             </w:pPr>
             <w:proofErr w:type="spellStart"/>
             <w:r>
-              <w:rPr>
-                <w:color w:val="0D0D0D" w:themeColor="text1" w:themeTint="F2"/>
-              </w:rPr>
               <w:t>ManhLN</w:t>
             </w:r>
             <w:proofErr w:type="spellEnd"/>
             <w:r>
-              <w:rPr>
-                <w:color w:val="0D0D0D" w:themeColor="text1" w:themeTint="F2"/>
-              </w:rPr>
               <w:t xml:space="preserve">, </w:t>
             </w:r>
             <w:proofErr w:type="spellStart"/>
             <w:r>
-              <w:rPr>
-                <w:color w:val="0D0D0D" w:themeColor="text1" w:themeTint="F2"/>
-              </w:rPr>
               <w:t>HuyNM</w:t>
             </w:r>
             <w:proofErr w:type="spellEnd"/>
             <w:r>
-              <w:rPr>
-                <w:color w:val="0D0D0D" w:themeColor="text1" w:themeTint="F2"/>
-              </w:rPr>
               <w:t xml:space="preserve">, </w:t>
             </w:r>
             <w:proofErr w:type="spellStart"/>
             <w:r>
+              <w:t>TrungCV</w:t>
+            </w:r>
+            <w:proofErr w:type="spellEnd"/>
+          </w:p>
+        </w:tc>
+        <w:tc>
+          <w:tcPr>
+            <w:tcW w:w="2070" w:type="dxa"/>
+          </w:tcPr>
+          <w:p>
+            <w:pPr>
+              <w:pStyle w:val="Bang"/>
+            </w:pPr>
+            <w:r>
+              <w:t>25</w:t>
+            </w:r>
+            <w:r>
+              <w:t>-09</w:t>
+            </w:r>
+            <w:r>
+              <w:t>-2015</w:t>
+            </w:r>
+          </w:p>
+        </w:tc>
+        <w:tc>
+          <w:tcPr>
+            <w:tcW w:w="2340" w:type="dxa"/>
+          </w:tcPr>
+          <w:p>
+            <w:pPr>
+              <w:pStyle w:val="Bang"/>
+            </w:pPr>
+            <w:r>
+              <w:t>25</w:t>
+            </w:r>
+            <w:r>
+              <w:t>-09</w:t>
+            </w:r>
+            <w:r>
+              <w:t>-2015</w:t>
+            </w:r>
+          </w:p>
+        </w:tc>
+      </w:tr>
+      <w:tr>
+        <w:tc>
+          <w:tcPr>
+            <w:tcW w:w="2790" w:type="dxa"/>
+          </w:tcPr>
+          <w:p>
+            <w:pPr>
+              <w:pStyle w:val="Bang"/>
+            </w:pPr>
+            <w:r>
+              <w:t>SRS</w:t>
+            </w:r>
+          </w:p>
+        </w:tc>
+        <w:tc>
+          <w:tcPr>
+            <w:tcW w:w="2160" w:type="dxa"/>
+          </w:tcPr>
+          <w:p>
+            <w:pPr>
+              <w:pStyle w:val="Bang"/>
+            </w:pPr>
+            <w:proofErr w:type="spellStart"/>
+            <w:r>
+              <w:t>MaiCTP,AnhDD,ChinhVC</w:t>
+            </w:r>
+            <w:proofErr w:type="spellEnd"/>
+          </w:p>
+        </w:tc>
+        <w:tc>
+          <w:tcPr>
+            <w:tcW w:w="2070" w:type="dxa"/>
+          </w:tcPr>
+          <w:p>
+            <w:pPr>
+              <w:pStyle w:val="Bang"/>
               <w:rPr>
-                <w:color w:val="0D0D0D" w:themeColor="text1" w:themeTint="F2"/>
+                <w:lang w:eastAsia="ja-JP"/>
               </w:rPr>
+            </w:pPr>
+            <w:r>
+              <w:t>28-09-2015</w:t>
+            </w:r>
+          </w:p>
+        </w:tc>
+        <w:tc>
+          <w:tcPr>
+            <w:tcW w:w="2340" w:type="dxa"/>
+          </w:tcPr>
+          <w:p>
+            <w:pPr>
+              <w:pStyle w:val="Bang"/>
+              <w:rPr>
+                <w:lang w:eastAsia="ja-JP"/>
+              </w:rPr>
+            </w:pPr>
+            <w:r>
+              <w:t>28-09-2015</w:t>
+            </w:r>
+          </w:p>
+        </w:tc>
+      </w:tr>
+      <w:tr>
+        <w:tc>
+          <w:tcPr>
+            <w:tcW w:w="2790" w:type="dxa"/>
+          </w:tcPr>
+          <w:p>
+            <w:pPr>
+              <w:pStyle w:val="Bang"/>
+            </w:pPr>
+            <w:r>
+              <w:t>Architecture Design</w:t>
+            </w:r>
+          </w:p>
+        </w:tc>
+        <w:tc>
+          <w:tcPr>
+            <w:tcW w:w="2160" w:type="dxa"/>
+          </w:tcPr>
+          <w:p>
+            <w:pPr>
+              <w:pStyle w:val="Bang"/>
+            </w:pPr>
+            <w:proofErr w:type="spellStart"/>
+            <w:r>
+              <w:t>ManhLN</w:t>
+            </w:r>
+            <w:proofErr w:type="spellEnd"/>
+          </w:p>
+        </w:tc>
+        <w:tc>
+          <w:tcPr>
+            <w:tcW w:w="2070" w:type="dxa"/>
+          </w:tcPr>
+          <w:p>
+            <w:pPr>
+              <w:pStyle w:val="Bang"/>
+              <w:rPr>
+                <w:lang w:eastAsia="ja-JP"/>
+              </w:rPr>
+            </w:pPr>
+            <w:r>
+              <w:t>07-10-2015</w:t>
+            </w:r>
+          </w:p>
+        </w:tc>
+        <w:tc>
+          <w:tcPr>
+            <w:tcW w:w="2340" w:type="dxa"/>
+          </w:tcPr>
+          <w:p>
+            <w:pPr>
+              <w:pStyle w:val="Bang"/>
+              <w:rPr>
+                <w:lang w:eastAsia="ja-JP"/>
+              </w:rPr>
+            </w:pPr>
+            <w:r>
+              <w:t>07-10-2015</w:t>
+            </w:r>
+          </w:p>
+        </w:tc>
+      </w:tr>
+      <w:tr>
+        <w:tc>
+          <w:tcPr>
+            <w:tcW w:w="2790" w:type="dxa"/>
+          </w:tcPr>
+          <w:p>
+            <w:pPr>
+              <w:pStyle w:val="Bang"/>
+            </w:pPr>
+            <w:r>
+              <w:t>Screen Design</w:t>
+            </w:r>
+          </w:p>
+        </w:tc>
+        <w:tc>
+          <w:tcPr>
+            <w:tcW w:w="2160" w:type="dxa"/>
+          </w:tcPr>
+          <w:p>
+            <w:pPr>
+              <w:pStyle w:val="Bang"/>
+            </w:pPr>
+            <w:proofErr w:type="spellStart"/>
+            <w:r>
+              <w:t>ChinhVC</w:t>
+            </w:r>
+            <w:proofErr w:type="spellEnd"/>
+          </w:p>
+        </w:tc>
+        <w:tc>
+          <w:tcPr>
+            <w:tcW w:w="2070" w:type="dxa"/>
+          </w:tcPr>
+          <w:p>
+            <w:pPr>
+              <w:pStyle w:val="Bang"/>
+              <w:rPr>
+                <w:lang w:eastAsia="ja-JP"/>
+              </w:rPr>
+            </w:pPr>
+            <w:r>
+              <w:t>09-10-2015</w:t>
+            </w:r>
+          </w:p>
+        </w:tc>
+        <w:tc>
+          <w:tcPr>
+            <w:tcW w:w="2340" w:type="dxa"/>
+          </w:tcPr>
+          <w:p>
+            <w:pPr>
+              <w:pStyle w:val="Bang"/>
+              <w:rPr>
+                <w:lang w:eastAsia="ja-JP"/>
+              </w:rPr>
+            </w:pPr>
+            <w:r>
+              <w:t>09-10-2015</w:t>
+            </w:r>
+          </w:p>
+        </w:tc>
+      </w:tr>
+      <w:tr>
+        <w:tc>
+          <w:tcPr>
+            <w:tcW w:w="2790" w:type="dxa"/>
+          </w:tcPr>
+          <w:p>
+            <w:pPr>
+              <w:pStyle w:val="Bang"/>
+            </w:pPr>
+            <w:r>
+              <w:t>Data Design</w:t>
+            </w:r>
+          </w:p>
+        </w:tc>
+        <w:tc>
+          <w:tcPr>
+            <w:tcW w:w="2160" w:type="dxa"/>
+          </w:tcPr>
+          <w:p>
+            <w:pPr>
+              <w:pStyle w:val="Bang"/>
+            </w:pPr>
+            <w:proofErr w:type="spellStart"/>
+            <w:r>
               <w:t>TrungCV</w:t>
             </w:r>
             <w:proofErr w:type="spellEnd"/>
@@ -25353,26 +25017,11 @@
             <w:pPr>
               <w:pStyle w:val="Bang"/>
               <w:rPr>
-                <w:color w:val="0D0D0D" w:themeColor="text1" w:themeTint="F2"/>
+                <w:lang w:eastAsia="ja-JP"/>
               </w:rPr>
             </w:pPr>
             <w:r>
-              <w:rPr>
-                <w:color w:val="0D0D0D" w:themeColor="text1" w:themeTint="F2"/>
-              </w:rPr>
-              <w:t>25</w:t>
-            </w:r>
-            <w:r>
-              <w:rPr>
-                <w:color w:val="0D0D0D" w:themeColor="text1" w:themeTint="F2"/>
-              </w:rPr>
-              <w:t>-09</w:t>
-            </w:r>
-            <w:r>
-              <w:rPr>
-                <w:color w:val="0D0D0D" w:themeColor="text1" w:themeTint="F2"/>
-              </w:rPr>
-              <w:t>-2015</w:t>
+              <w:t>05-10-2015</w:t>
             </w:r>
           </w:p>
         </w:tc>
@@ -25384,26 +25033,11 @@
             <w:pPr>
               <w:pStyle w:val="Bang"/>
               <w:rPr>
-                <w:color w:val="0D0D0D" w:themeColor="text1" w:themeTint="F2"/>
+                <w:lang w:eastAsia="ja-JP"/>
               </w:rPr>
             </w:pPr>
             <w:r>
-              <w:rPr>
-                <w:color w:val="0D0D0D" w:themeColor="text1" w:themeTint="F2"/>
-              </w:rPr>
-              <w:t>25</w:t>
-            </w:r>
-            <w:r>
-              <w:rPr>
-                <w:color w:val="0D0D0D" w:themeColor="text1" w:themeTint="F2"/>
-              </w:rPr>
-              <w:t>-09</w:t>
-            </w:r>
-            <w:r>
-              <w:rPr>
-                <w:color w:val="0D0D0D" w:themeColor="text1" w:themeTint="F2"/>
-              </w:rPr>
-              <w:t>-2015</w:t>
+              <w:t>05-10-2015</w:t>
             </w:r>
           </w:p>
         </w:tc>
@@ -25416,15 +25050,9 @@
           <w:p>
             <w:pPr>
               <w:pStyle w:val="Bang"/>
-              <w:rPr>
-                <w:color w:val="0D0D0D" w:themeColor="text1" w:themeTint="F2"/>
-              </w:rPr>
             </w:pPr>
             <w:r>
-              <w:rPr>
-                <w:color w:val="0D0D0D" w:themeColor="text1" w:themeTint="F2"/>
-              </w:rPr>
-              <w:t>SRS</w:t>
+              <w:t>Class Design</w:t>
             </w:r>
           </w:p>
         </w:tc>
@@ -25435,109 +25063,9 @@
           <w:p>
             <w:pPr>
               <w:pStyle w:val="Bang"/>
-              <w:rPr>
-                <w:color w:val="0D0D0D" w:themeColor="text1" w:themeTint="F2"/>
-              </w:rPr>
             </w:pPr>
             <w:proofErr w:type="spellStart"/>
             <w:r>
-              <w:rPr>
-                <w:color w:val="0D0D0D" w:themeColor="text1" w:themeTint="F2"/>
-              </w:rPr>
-              <w:t>MaiCTP,AnhDD,ChinhVC</w:t>
-            </w:r>
-            <w:proofErr w:type="spellEnd"/>
-          </w:p>
-        </w:tc>
-        <w:tc>
-          <w:tcPr>
-            <w:tcW w:w="2070" w:type="dxa"/>
-          </w:tcPr>
-          <w:p>
-            <w:pPr>
-              <w:pStyle w:val="Bang"/>
-              <w:rPr>
-                <w:color w:val="0D0D0D" w:themeColor="text1" w:themeTint="F2"/>
-                <w:lang w:eastAsia="ja-JP"/>
-              </w:rPr>
-            </w:pPr>
-            <w:r>
-              <w:rPr>
-                <w:color w:val="0D0D0D" w:themeColor="text1" w:themeTint="F2"/>
-              </w:rPr>
-              <w:t>28</w:t>
-            </w:r>
-            <w:r>
-              <w:rPr>
-                <w:color w:val="0D0D0D" w:themeColor="text1" w:themeTint="F2"/>
-              </w:rPr>
-              <w:t>-09-2015</w:t>
-            </w:r>
-          </w:p>
-        </w:tc>
-        <w:tc>
-          <w:tcPr>
-            <w:tcW w:w="2340" w:type="dxa"/>
-          </w:tcPr>
-          <w:p>
-            <w:pPr>
-              <w:pStyle w:val="Bang"/>
-              <w:rPr>
-                <w:color w:val="0D0D0D" w:themeColor="text1" w:themeTint="F2"/>
-                <w:lang w:eastAsia="ja-JP"/>
-              </w:rPr>
-            </w:pPr>
-            <w:r>
-              <w:rPr>
-                <w:color w:val="0D0D0D" w:themeColor="text1" w:themeTint="F2"/>
-              </w:rPr>
-              <w:t>28</w:t>
-            </w:r>
-            <w:r>
-              <w:rPr>
-                <w:color w:val="0D0D0D" w:themeColor="text1" w:themeTint="F2"/>
-              </w:rPr>
-              <w:t>-09-2015</w:t>
-            </w:r>
-          </w:p>
-        </w:tc>
-      </w:tr>
-      <w:tr>
-        <w:tc>
-          <w:tcPr>
-            <w:tcW w:w="2790" w:type="dxa"/>
-          </w:tcPr>
-          <w:p>
-            <w:pPr>
-              <w:pStyle w:val="Bang"/>
-              <w:rPr>
-                <w:color w:val="0D0D0D" w:themeColor="text1" w:themeTint="F2"/>
-              </w:rPr>
-            </w:pPr>
-            <w:r>
-              <w:rPr>
-                <w:color w:val="0D0D0D" w:themeColor="text1" w:themeTint="F2"/>
-              </w:rPr>
-              <w:t>Architecture Design</w:t>
-            </w:r>
-          </w:p>
-        </w:tc>
-        <w:tc>
-          <w:tcPr>
-            <w:tcW w:w="2160" w:type="dxa"/>
-          </w:tcPr>
-          <w:p>
-            <w:pPr>
-              <w:pStyle w:val="Bang"/>
-              <w:rPr>
-                <w:color w:val="0D0D0D" w:themeColor="text1" w:themeTint="F2"/>
-              </w:rPr>
-            </w:pPr>
-            <w:proofErr w:type="spellStart"/>
-            <w:r>
-              <w:rPr>
-                <w:color w:val="0D0D0D" w:themeColor="text1" w:themeTint="F2"/>
-              </w:rPr>
               <w:t>ManhLN</w:t>
             </w:r>
             <w:proofErr w:type="spellEnd"/>
@@ -25551,21 +25079,11 @@
             <w:pPr>
               <w:pStyle w:val="Bang"/>
               <w:rPr>
-                <w:color w:val="0D0D0D" w:themeColor="text1" w:themeTint="F2"/>
                 <w:lang w:eastAsia="ja-JP"/>
               </w:rPr>
             </w:pPr>
             <w:r>
-              <w:rPr>
-                <w:color w:val="0D0D0D" w:themeColor="text1" w:themeTint="F2"/>
-              </w:rPr>
-              <w:t>07-10</w:t>
-            </w:r>
-            <w:r>
-              <w:rPr>
-                <w:color w:val="0D0D0D" w:themeColor="text1" w:themeTint="F2"/>
-              </w:rPr>
-              <w:t>-2015</w:t>
+              <w:t>05-10-2015</w:t>
             </w:r>
           </w:p>
         </w:tc>
@@ -25577,21 +25095,11 @@
             <w:pPr>
               <w:pStyle w:val="Bang"/>
               <w:rPr>
-                <w:color w:val="0D0D0D" w:themeColor="text1" w:themeTint="F2"/>
                 <w:lang w:eastAsia="ja-JP"/>
               </w:rPr>
             </w:pPr>
             <w:r>
-              <w:rPr>
-                <w:color w:val="0D0D0D" w:themeColor="text1" w:themeTint="F2"/>
-              </w:rPr>
-              <w:t>07-10</w:t>
-            </w:r>
-            <w:r>
-              <w:rPr>
-                <w:color w:val="0D0D0D" w:themeColor="text1" w:themeTint="F2"/>
-              </w:rPr>
-              <w:t>-2015</w:t>
+              <w:t>05-10-2015</w:t>
             </w:r>
           </w:p>
         </w:tc>
@@ -25604,15 +25112,9 @@
           <w:p>
             <w:pPr>
               <w:pStyle w:val="Bang"/>
-              <w:rPr>
-                <w:color w:val="0D0D0D" w:themeColor="text1" w:themeTint="F2"/>
-              </w:rPr>
             </w:pPr>
             <w:r>
-              <w:rPr>
-                <w:color w:val="0D0D0D" w:themeColor="text1" w:themeTint="F2"/>
-              </w:rPr>
-              <w:t>Screen Design</w:t>
+              <w:t>Report 2</w:t>
             </w:r>
           </w:p>
         </w:tc>
@@ -25623,18 +25125,10 @@
           <w:p>
             <w:pPr>
               <w:pStyle w:val="Bang"/>
-              <w:rPr>
-                <w:color w:val="0D0D0D" w:themeColor="text1" w:themeTint="F2"/>
-              </w:rPr>
             </w:pPr>
-            <w:proofErr w:type="spellStart"/>
             <w:r>
-              <w:rPr>
-                <w:color w:val="0D0D0D" w:themeColor="text1" w:themeTint="F2"/>
-              </w:rPr>
-              <w:t>ChinhVC</w:t>
+              <w:t>Team member</w:t>
             </w:r>
-            <w:proofErr w:type="spellEnd"/>
           </w:p>
         </w:tc>
         <w:tc>
@@ -25645,33 +25139,11 @@
             <w:pPr>
               <w:pStyle w:val="Bang"/>
               <w:rPr>
-                <w:color w:val="0D0D0D" w:themeColor="text1" w:themeTint="F2"/>
                 <w:lang w:eastAsia="ja-JP"/>
               </w:rPr>
             </w:pPr>
             <w:r>
-              <w:rPr>
-                <w:color w:val="0D0D0D" w:themeColor="text1" w:themeTint="F2"/>
-              </w:rPr>
-              <w:t>09</w:t>
-            </w:r>
-            <w:r>
-              <w:rPr>
-                <w:color w:val="0D0D0D" w:themeColor="text1" w:themeTint="F2"/>
-              </w:rPr>
-              <w:t>-</w:t>
-            </w:r>
-            <w:r>
-              <w:rPr>
-                <w:color w:val="0D0D0D" w:themeColor="text1" w:themeTint="F2"/>
-              </w:rPr>
-              <w:t>10</w:t>
-            </w:r>
-            <w:r>
-              <w:rPr>
-                <w:color w:val="0D0D0D" w:themeColor="text1" w:themeTint="F2"/>
-              </w:rPr>
-              <w:t>-2015</w:t>
+              <w:t>19-10-2015</w:t>
             </w:r>
           </w:p>
         </w:tc>
@@ -25683,21 +25155,11 @@
             <w:pPr>
               <w:pStyle w:val="Bang"/>
               <w:rPr>
-                <w:color w:val="0D0D0D" w:themeColor="text1" w:themeTint="F2"/>
                 <w:lang w:eastAsia="ja-JP"/>
               </w:rPr>
             </w:pPr>
             <w:r>
-              <w:rPr>
-                <w:color w:val="0D0D0D" w:themeColor="text1" w:themeTint="F2"/>
-              </w:rPr>
-              <w:t>09</w:t>
-            </w:r>
-            <w:r>
-              <w:rPr>
-                <w:color w:val="0D0D0D" w:themeColor="text1" w:themeTint="F2"/>
-              </w:rPr>
-              <w:t>-10-2015</w:t>
+              <w:t>19-10-2015</w:t>
             </w:r>
           </w:p>
         </w:tc>
@@ -25710,15 +25172,9 @@
           <w:p>
             <w:pPr>
               <w:pStyle w:val="Bang"/>
-              <w:rPr>
-                <w:color w:val="0D0D0D" w:themeColor="text1" w:themeTint="F2"/>
-              </w:rPr>
             </w:pPr>
             <w:r>
-              <w:rPr>
-                <w:color w:val="0D0D0D" w:themeColor="text1" w:themeTint="F2"/>
-              </w:rPr>
-              <w:t>Data Design</w:t>
+              <w:t>Progress report 2</w:t>
             </w:r>
           </w:p>
         </w:tc>
@@ -25729,109 +25185,9 @@
           <w:p>
             <w:pPr>
               <w:pStyle w:val="Bang"/>
-              <w:rPr>
-                <w:color w:val="0D0D0D" w:themeColor="text1" w:themeTint="F2"/>
-              </w:rPr>
             </w:pPr>
             <w:proofErr w:type="spellStart"/>
             <w:r>
-              <w:rPr>
-                <w:color w:val="0D0D0D" w:themeColor="text1" w:themeTint="F2"/>
-              </w:rPr>
-              <w:t>TrungCV</w:t>
-            </w:r>
-            <w:proofErr w:type="spellEnd"/>
-          </w:p>
-        </w:tc>
-        <w:tc>
-          <w:tcPr>
-            <w:tcW w:w="2070" w:type="dxa"/>
-          </w:tcPr>
-          <w:p>
-            <w:pPr>
-              <w:pStyle w:val="Bang"/>
-              <w:rPr>
-                <w:color w:val="0D0D0D" w:themeColor="text1" w:themeTint="F2"/>
-                <w:lang w:eastAsia="ja-JP"/>
-              </w:rPr>
-            </w:pPr>
-            <w:r>
-              <w:rPr>
-                <w:color w:val="0D0D0D" w:themeColor="text1" w:themeTint="F2"/>
-              </w:rPr>
-              <w:t>05</w:t>
-            </w:r>
-            <w:r>
-              <w:rPr>
-                <w:color w:val="0D0D0D" w:themeColor="text1" w:themeTint="F2"/>
-              </w:rPr>
-              <w:t>-10-2015</w:t>
-            </w:r>
-          </w:p>
-        </w:tc>
-        <w:tc>
-          <w:tcPr>
-            <w:tcW w:w="2340" w:type="dxa"/>
-          </w:tcPr>
-          <w:p>
-            <w:pPr>
-              <w:pStyle w:val="Bang"/>
-              <w:rPr>
-                <w:color w:val="0D0D0D" w:themeColor="text1" w:themeTint="F2"/>
-                <w:lang w:eastAsia="ja-JP"/>
-              </w:rPr>
-            </w:pPr>
-            <w:r>
-              <w:rPr>
-                <w:color w:val="0D0D0D" w:themeColor="text1" w:themeTint="F2"/>
-              </w:rPr>
-              <w:t>05</w:t>
-            </w:r>
-            <w:r>
-              <w:rPr>
-                <w:color w:val="0D0D0D" w:themeColor="text1" w:themeTint="F2"/>
-              </w:rPr>
-              <w:t>-10-2015</w:t>
-            </w:r>
-          </w:p>
-        </w:tc>
-      </w:tr>
-      <w:tr>
-        <w:tc>
-          <w:tcPr>
-            <w:tcW w:w="2790" w:type="dxa"/>
-          </w:tcPr>
-          <w:p>
-            <w:pPr>
-              <w:pStyle w:val="Bang"/>
-              <w:rPr>
-                <w:color w:val="0D0D0D" w:themeColor="text1" w:themeTint="F2"/>
-              </w:rPr>
-            </w:pPr>
-            <w:r>
-              <w:rPr>
-                <w:color w:val="0D0D0D" w:themeColor="text1" w:themeTint="F2"/>
-              </w:rPr>
-              <w:t>Class Design</w:t>
-            </w:r>
-          </w:p>
-        </w:tc>
-        <w:tc>
-          <w:tcPr>
-            <w:tcW w:w="2160" w:type="dxa"/>
-          </w:tcPr>
-          <w:p>
-            <w:pPr>
-              <w:pStyle w:val="Bang"/>
-              <w:rPr>
-                <w:color w:val="0D0D0D" w:themeColor="text1" w:themeTint="F2"/>
-              </w:rPr>
-            </w:pPr>
-            <w:proofErr w:type="spellStart"/>
-            <w:r>
-              <w:rPr>
-                <w:color w:val="0D0D0D" w:themeColor="text1" w:themeTint="F2"/>
-              </w:rPr>
               <w:t>ManhLN</w:t>
             </w:r>
             <w:proofErr w:type="spellEnd"/>
@@ -25845,200 +25201,10 @@
             <w:pPr>
               <w:pStyle w:val="Bang"/>
               <w:rPr>
-                <w:color w:val="0D0D0D" w:themeColor="text1" w:themeTint="F2"/>
                 <w:lang w:eastAsia="ja-JP"/>
               </w:rPr>
             </w:pPr>
             <w:r>
-              <w:rPr>
-                <w:color w:val="0D0D0D" w:themeColor="text1" w:themeTint="F2"/>
-              </w:rPr>
-              <w:t>05</w:t>
-            </w:r>
-            <w:r>
-              <w:rPr>
-                <w:color w:val="0D0D0D" w:themeColor="text1" w:themeTint="F2"/>
-              </w:rPr>
-              <w:t>-10-2015</w:t>
-            </w:r>
-          </w:p>
-        </w:tc>
-        <w:tc>
-          <w:tcPr>
-            <w:tcW w:w="2340" w:type="dxa"/>
-          </w:tcPr>
-          <w:p>
-            <w:pPr>
-              <w:pStyle w:val="Bang"/>
-              <w:rPr>
-                <w:color w:val="0D0D0D" w:themeColor="text1" w:themeTint="F2"/>
-                <w:lang w:eastAsia="ja-JP"/>
-              </w:rPr>
-            </w:pPr>
-            <w:r>
-              <w:rPr>
-                <w:color w:val="0D0D0D" w:themeColor="text1" w:themeTint="F2"/>
-              </w:rPr>
-              <w:t>05</w:t>
-            </w:r>
-            <w:r>
-              <w:rPr>
-                <w:color w:val="0D0D0D" w:themeColor="text1" w:themeTint="F2"/>
-              </w:rPr>
-              <w:t>-10-2015</w:t>
-            </w:r>
-          </w:p>
-        </w:tc>
-      </w:tr>
-      <w:tr>
-        <w:tc>
-          <w:tcPr>
-            <w:tcW w:w="2790" w:type="dxa"/>
-          </w:tcPr>
-          <w:p>
-            <w:pPr>
-              <w:pStyle w:val="Bang"/>
-              <w:rPr>
-                <w:color w:val="0D0D0D" w:themeColor="text1" w:themeTint="F2"/>
-              </w:rPr>
-            </w:pPr>
-            <w:r>
-              <w:rPr>
-                <w:color w:val="0D0D0D" w:themeColor="text1" w:themeTint="F2"/>
-              </w:rPr>
-              <w:t>Report 2</w:t>
-            </w:r>
-          </w:p>
-        </w:tc>
-        <w:tc>
-          <w:tcPr>
-            <w:tcW w:w="2160" w:type="dxa"/>
-          </w:tcPr>
-          <w:p>
-            <w:pPr>
-              <w:pStyle w:val="Bang"/>
-              <w:rPr>
-                <w:color w:val="0D0D0D" w:themeColor="text1" w:themeTint="F2"/>
-              </w:rPr>
-            </w:pPr>
-            <w:r>
-              <w:rPr>
-                <w:color w:val="0D0D0D" w:themeColor="text1" w:themeTint="F2"/>
-              </w:rPr>
-              <w:t>Team member</w:t>
-            </w:r>
-          </w:p>
-        </w:tc>
-        <w:tc>
-          <w:tcPr>
-            <w:tcW w:w="2070" w:type="dxa"/>
-          </w:tcPr>
-          <w:p>
-            <w:pPr>
-              <w:pStyle w:val="Bang"/>
-              <w:rPr>
-                <w:color w:val="0D0D0D" w:themeColor="text1" w:themeTint="F2"/>
-                <w:lang w:eastAsia="ja-JP"/>
-              </w:rPr>
-            </w:pPr>
-            <w:r>
-              <w:rPr>
-                <w:color w:val="0D0D0D" w:themeColor="text1" w:themeTint="F2"/>
-              </w:rPr>
-              <w:t>19-10</w:t>
-            </w:r>
-            <w:r>
-              <w:rPr>
-                <w:color w:val="0D0D0D" w:themeColor="text1" w:themeTint="F2"/>
-              </w:rPr>
-              <w:t>-2015</w:t>
-            </w:r>
-          </w:p>
-        </w:tc>
-        <w:tc>
-          <w:tcPr>
-            <w:tcW w:w="2340" w:type="dxa"/>
-          </w:tcPr>
-          <w:p>
-            <w:pPr>
-              <w:pStyle w:val="Bang"/>
-              <w:rPr>
-                <w:color w:val="0D0D0D" w:themeColor="text1" w:themeTint="F2"/>
-                <w:lang w:eastAsia="ja-JP"/>
-              </w:rPr>
-            </w:pPr>
-            <w:r>
-              <w:rPr>
-                <w:color w:val="0D0D0D" w:themeColor="text1" w:themeTint="F2"/>
-              </w:rPr>
-              <w:t>19</w:t>
-            </w:r>
-            <w:r>
-              <w:rPr>
-                <w:color w:val="0D0D0D" w:themeColor="text1" w:themeTint="F2"/>
-              </w:rPr>
-              <w:t>-10-2015</w:t>
-            </w:r>
-          </w:p>
-        </w:tc>
-      </w:tr>
-      <w:tr>
-        <w:tc>
-          <w:tcPr>
-            <w:tcW w:w="2790" w:type="dxa"/>
-          </w:tcPr>
-          <w:p>
-            <w:pPr>
-              <w:pStyle w:val="Bang"/>
-              <w:rPr>
-                <w:color w:val="0D0D0D" w:themeColor="text1" w:themeTint="F2"/>
-              </w:rPr>
-            </w:pPr>
-            <w:r>
-              <w:rPr>
-                <w:color w:val="0D0D0D" w:themeColor="text1" w:themeTint="F2"/>
-              </w:rPr>
-              <w:t>Progress report 2</w:t>
-            </w:r>
-          </w:p>
-        </w:tc>
-        <w:tc>
-          <w:tcPr>
-            <w:tcW w:w="2160" w:type="dxa"/>
-          </w:tcPr>
-          <w:p>
-            <w:pPr>
-              <w:pStyle w:val="Bang"/>
-              <w:rPr>
-                <w:color w:val="0D0D0D" w:themeColor="text1" w:themeTint="F2"/>
-              </w:rPr>
-            </w:pPr>
-            <w:proofErr w:type="spellStart"/>
-            <w:r>
-              <w:rPr>
-                <w:color w:val="0D0D0D" w:themeColor="text1" w:themeTint="F2"/>
-              </w:rPr>
-              <w:t>ManhLN</w:t>
-            </w:r>
-            <w:proofErr w:type="spellEnd"/>
-          </w:p>
-        </w:tc>
-        <w:tc>
-          <w:tcPr>
-            <w:tcW w:w="2070" w:type="dxa"/>
-          </w:tcPr>
-          <w:p>
-            <w:pPr>
-              <w:pStyle w:val="Bang"/>
-              <w:rPr>
-                <w:color w:val="0D0D0D" w:themeColor="text1" w:themeTint="F2"/>
-                <w:lang w:eastAsia="ja-JP"/>
-              </w:rPr>
-            </w:pPr>
-            <w:r>
-              <w:rPr>
-                <w:color w:val="0D0D0D" w:themeColor="text1" w:themeTint="F2"/>
-              </w:rPr>
               <w:t>19-10-2015</w:t>
             </w:r>
           </w:p>
@@ -26051,14 +25217,10 @@
             <w:pPr>
               <w:pStyle w:val="Bang"/>
               <w:rPr>
-                <w:color w:val="0D0D0D" w:themeColor="text1" w:themeTint="F2"/>
                 <w:lang w:eastAsia="ja-JP"/>
               </w:rPr>
             </w:pPr>
             <w:r>
-              <w:rPr>
-                <w:color w:val="0D0D0D" w:themeColor="text1" w:themeTint="F2"/>
-              </w:rPr>
               <w:t>19-10-2015</w:t>
             </w:r>
           </w:p>
@@ -26075,8 +25237,6 @@
           <w:szCs w:val="22"/>
         </w:rPr>
       </w:pPr>
-      <w:bookmarkStart w:id="0" w:name="_GoBack"/>
-      <w:bookmarkEnd w:id="0"/>
       <w:r>
         <w:rPr>
           <w:rFonts w:ascii="Times New Roman" w:hAnsi="Times New Roman"/>
@@ -27372,7 +26532,7 @@
     <w:name w:val="Bang"/>
     <w:basedOn w:val="Header"/>
     <w:autoRedefine/>
-    <w:rsid w:val="00370C60"/>
+    <w:rsid w:val="00844F4D"/>
     <w:pPr>
       <w:tabs>
         <w:tab w:val="clear" w:pos="4680"/>
@@ -27689,7 +26849,7 @@
     <w:name w:val="bang"/>
     <w:basedOn w:val="Normal"/>
     <w:autoRedefine/>
-    <w:rsid w:val="00B166D0"/>
+    <w:rsid w:val="00844F4D"/>
     <w:pPr>
       <w:autoSpaceDE w:val="0"/>
       <w:autoSpaceDN w:val="0"/>

</xml_diff>